<commit_message>
Day two commit-the form is on the site
</commit_message>
<xml_diff>
--- a/blogger_logger.docx
+++ b/blogger_logger.docx
@@ -47,23 +47,19 @@
         </w:numPr>
       </w:pPr>
       <w:r>
-        <w:t xml:space="preserve">Ran rails new blogger- this command </w:t>
-      </w:r>
-      <w:proofErr w:type="gramStart"/>
-      <w:r>
-        <w:t>create</w:t>
-      </w:r>
-      <w:proofErr w:type="gramEnd"/>
-      <w:r>
-        <w:t xml:space="preserve"> a </w:t>
-      </w:r>
-      <w:proofErr w:type="spellStart"/>
-      <w:r>
-        <w:t>nasic</w:t>
-      </w:r>
-      <w:proofErr w:type="spellEnd"/>
-      <w:r>
-        <w:t xml:space="preserve"> rails app which I can personalise</w:t>
+        <w:t xml:space="preserve">Ran </w:t>
+      </w:r>
+      <w:r>
+        <w:rPr>
+          <w:highlight w:val="yellow"/>
+        </w:rPr>
+        <w:t>rails new blogger</w:t>
+      </w:r>
+      <w:r>
+        <w:t>- this command creates a b</w:t>
+      </w:r>
+      <w:r>
+        <w:t>asic rails app which I can personalise</w:t>
       </w:r>
     </w:p>
     <w:p>
@@ -87,11 +83,25 @@
         </w:numPr>
       </w:pPr>
       <w:r>
-        <w:t>Rails server- this command (in a new terminal) will run a server from my machine allowing me to open my rails app with my browser to see the welcome to rails page at local host 3000.</w:t>
-      </w:r>
-    </w:p>
-    <w:p>
-      <w:r>
+        <w:rPr>
+          <w:highlight w:val="yellow"/>
+        </w:rPr>
+        <w:t>Rails server</w:t>
+      </w:r>
+      <w:r>
+        <w:t>- this command (in a new terminal) will run a server from my machine allowing me to open my rails app with my browser to see the welcome to rails page at local host 3000.</w:t>
+      </w:r>
+    </w:p>
+    <w:p>
+      <w:pPr>
+        <w:rPr>
+          <w:b/>
+        </w:rPr>
+      </w:pPr>
+      <w:r>
+        <w:rPr>
+          <w:b/>
+        </w:rPr>
         <w:t>Setting up the Article Model</w:t>
       </w:r>
     </w:p>
@@ -104,7 +114,13 @@
         </w:numPr>
       </w:pPr>
       <w:r>
-        <w:t>The blog will contain articles so I need to create a model which will be able to interact with the articles in the database. To do this I use rails generate model Article</w:t>
+        <w:t xml:space="preserve">The blog will contain articles so I need to create a model which will be able to interact with the articles in the database. To do this I use </w:t>
+      </w:r>
+      <w:r>
+        <w:rPr>
+          <w:highlight w:val="yellow"/>
+        </w:rPr>
+        <w:t>rails generate model Article</w:t>
       </w:r>
       <w:r>
         <w:t>. This command will create all the files I need to interact with the articles in the database.</w:t>
@@ -180,7 +196,13 @@
       </w:r>
       <w:proofErr w:type="gramEnd"/>
       <w:r>
-        <w:t xml:space="preserve"> alter our database for us. Each migration creates a new version of the database, altering tables, columns or entries This migration will be able to create the articles table in the database. </w:t>
+        <w:t xml:space="preserve"> alter our database for us. Each migration creates a new version of the database, altering tables, columns or entries</w:t>
+      </w:r>
+      <w:r>
+        <w:t>.</w:t>
+      </w:r>
+      <w:r>
+        <w:t xml:space="preserve"> This migration will be able to create the articles table in the database. </w:t>
       </w:r>
     </w:p>
     <w:p>
@@ -305,7 +327,13 @@
       </w:r>
       <w:proofErr w:type="spellStart"/>
       <w:r>
-        <w:t>creat_table</w:t>
+        <w:t>creat</w:t>
+      </w:r>
+      <w:r>
+        <w:t>e</w:t>
+      </w:r>
+      <w:r>
+        <w:t>_table</w:t>
       </w:r>
       <w:proofErr w:type="spellEnd"/>
       <w:r>
@@ -329,7 +357,16 @@
       </w:r>
       <w:proofErr w:type="gramEnd"/>
       <w:r>
-        <w:t xml:space="preserve"> as a parameter. This will create a table called Articles. There is then a block which assigns the variable t to the table which is created.</w:t>
+        <w:t xml:space="preserve"> as a parameter. This will create a table called Article</w:t>
+      </w:r>
+      <w:r>
+        <w:rPr>
+          <w:color w:val="FF0000"/>
+        </w:rPr>
+        <w:t>s</w:t>
+      </w:r>
+      <w:r>
+        <w:t>. There is then a block which assigns the variable t to the table which is created.</w:t>
       </w:r>
     </w:p>
     <w:p>
@@ -344,18 +381,50 @@
       <w:proofErr w:type="spellEnd"/>
       <w:proofErr w:type="gramEnd"/>
       <w:r>
-        <w:t xml:space="preserve"> is important because we call methods on t to create the columns in the articles table. We will need a column called title and a column named body to hold the data from our articles. The title will be defined as a string and the body is defined as text. Text </w:t>
-      </w:r>
-      <w:r>
-        <w:t xml:space="preserve">is data type which the rails adapters can change to </w:t>
-      </w:r>
-      <w:proofErr w:type="spellStart"/>
-      <w:r>
-        <w:t>what ever</w:t>
-      </w:r>
-      <w:proofErr w:type="spellEnd"/>
-      <w:r>
-        <w:t xml:space="preserve"> type our database will understand without us having to worry about it. This could be varchar or text depending on the database used. </w:t>
+        <w:t xml:space="preserve"> is important because we call methods on t to create the columns in the articles table. We will need a column called title and a column named body to hold the data from our articles. The title will be defined as a string and the body is defined as text. </w:t>
+      </w:r>
+      <w:r>
+        <w:t>“</w:t>
+      </w:r>
+      <w:r>
+        <w:t>Text</w:t>
+      </w:r>
+      <w:r>
+        <w:t>”</w:t>
+      </w:r>
+      <w:r>
+        <w:t xml:space="preserve"> </w:t>
+      </w:r>
+      <w:r>
+        <w:t>is data type which the rails adapters can chan</w:t>
+      </w:r>
+      <w:r>
+        <w:t>ge to what</w:t>
+      </w:r>
+      <w:r>
+        <w:t>ever type our database will understand without us having to worry about it. This could be varchar or text depending on the database used</w:t>
+      </w:r>
+      <w:r>
+        <w:t>(</w:t>
+      </w:r>
+      <w:proofErr w:type="spellStart"/>
+      <w:r>
+        <w:t>postgres</w:t>
+      </w:r>
+      <w:proofErr w:type="spellEnd"/>
+      <w:r>
+        <w:t>/</w:t>
+      </w:r>
+      <w:proofErr w:type="spellStart"/>
+      <w:r>
+        <w:t>sqlite</w:t>
+      </w:r>
+      <w:proofErr w:type="spellEnd"/>
+      <w:r>
+        <w:t>)</w:t>
+      </w:r>
+      <w:r>
+        <w:t xml:space="preserve">. </w:t>
       </w:r>
     </w:p>
     <w:p>
@@ -430,38 +499,70 @@
       <w:proofErr w:type="spellEnd"/>
       <w:proofErr w:type="gramEnd"/>
       <w:r>
-        <w:t xml:space="preserve">. These columns are titled created and </w:t>
-      </w:r>
-      <w:proofErr w:type="spellStart"/>
-      <w:r>
-        <w:t>and</w:t>
-      </w:r>
-      <w:proofErr w:type="spellEnd"/>
+        <w:t>. These co</w:t>
+      </w:r>
+      <w:r>
+        <w:t>lumns are titled “</w:t>
+      </w:r>
+      <w:proofErr w:type="spellStart"/>
+      <w:r>
+        <w:t>created_</w:t>
+      </w:r>
+      <w:proofErr w:type="gramStart"/>
+      <w:r>
+        <w:t>at</w:t>
+      </w:r>
+      <w:proofErr w:type="spellEnd"/>
+      <w:r>
+        <w:t>“ and</w:t>
+      </w:r>
+      <w:proofErr w:type="gramEnd"/>
       <w:r>
         <w:t xml:space="preserve"> </w:t>
       </w:r>
+      <w:r>
+        <w:t>“</w:t>
+      </w:r>
       <w:proofErr w:type="spellStart"/>
       <w:r>
         <w:t>updated_at</w:t>
       </w:r>
       <w:proofErr w:type="spellEnd"/>
       <w:r>
+        <w:t>”</w:t>
+      </w:r>
+      <w:r>
         <w:t>. These record the times that articles are uploaded and when they are subsequently updated. Rails will do the recording for us.</w:t>
       </w:r>
     </w:p>
     <w:p>
       <w:r>
-        <w:t xml:space="preserve">We are now ready to run the migration (to create our table in the database). We do this with the command, rake </w:t>
+        <w:t xml:space="preserve">We are now ready to run the migration (to create our table in the database). We do this with the command, </w:t>
+      </w:r>
+      <w:r>
+        <w:rPr>
+          <w:highlight w:val="yellow"/>
+        </w:rPr>
+        <w:t xml:space="preserve">rake </w:t>
       </w:r>
       <w:proofErr w:type="spellStart"/>
       <w:proofErr w:type="gramStart"/>
       <w:r>
+        <w:rPr>
+          <w:highlight w:val="yellow"/>
+        </w:rPr>
         <w:t>rb:migrate</w:t>
       </w:r>
       <w:proofErr w:type="spellEnd"/>
       <w:proofErr w:type="gramEnd"/>
       <w:r>
-        <w:t xml:space="preserve">. Rake is used to carry out </w:t>
+        <w:rPr>
+          <w:highlight w:val="yellow"/>
+        </w:rPr>
+        <w:t>.</w:t>
+      </w:r>
+      <w:r>
+        <w:t xml:space="preserve"> Rake is used to carry out </w:t>
       </w:r>
       <w:proofErr w:type="spellStart"/>
       <w:r>
@@ -480,37 +581,31 @@
       </w:r>
       <w:proofErr w:type="spellEnd"/>
       <w:r>
-        <w:t xml:space="preserve">/migrations folder. It then looks at a table in the </w:t>
-      </w:r>
-      <w:proofErr w:type="spellStart"/>
-      <w:r>
-        <w:t>databses</w:t>
-      </w:r>
-      <w:proofErr w:type="spellEnd"/>
-      <w:r>
-        <w:t xml:space="preserve"> which says which migrations haven’t been run. It will then run the migrations which haven’t </w:t>
-      </w:r>
-      <w:proofErr w:type="spellStart"/>
-      <w:r>
-        <w:t>bee</w:t>
-      </w:r>
-      <w:proofErr w:type="spellEnd"/>
+        <w:t>/migrations folder. It then looks at a table in the datab</w:t>
+      </w:r>
+      <w:r>
+        <w:t>ase</w:t>
+      </w:r>
+      <w:r>
+        <w:t xml:space="preserve"> which says which migrations haven’t been run. It will then run the migrations which haven’t bee</w:t>
+      </w:r>
+      <w:r>
+        <w:t>n</w:t>
+      </w:r>
       <w:r>
         <w:t xml:space="preserve"> run yet.</w:t>
       </w:r>
     </w:p>
     <w:p>
       <w:r>
-        <w:t xml:space="preserve">In </w:t>
-      </w:r>
-      <w:proofErr w:type="spellStart"/>
-      <w:r>
-        <w:t>ourcase</w:t>
-      </w:r>
-      <w:proofErr w:type="spellEnd"/>
+        <w:t>In our</w:t>
+      </w:r>
       <w:r>
         <w:t xml:space="preserve"> </w:t>
       </w:r>
+      <w:r>
+        <w:t xml:space="preserve">case </w:t>
+      </w:r>
       <w:proofErr w:type="spellStart"/>
       <w:r>
         <w:t>CreateArticles</w:t>
@@ -521,7 +616,15 @@
       </w:r>
     </w:p>
     <w:p>
-      <w:r>
+      <w:pPr>
+        <w:rPr>
+          <w:b/>
+        </w:rPr>
+      </w:pPr>
+      <w:r>
+        <w:rPr>
+          <w:b/>
+        </w:rPr>
         <w:t xml:space="preserve">WORKING WITH A MODEL IN THE CONSOLE-Side step </w:t>
       </w:r>
       <w:r>
@@ -532,6 +635,7 @@
               <w:rFonts w:ascii="Segoe UI Emoji" w:eastAsia="Segoe UI Emoji" w:hAnsi="Segoe UI Emoji" w:cs="Segoe UI Emoji"/>
             </mc:Fallback>
           </mc:AlternateContent>
+          <w:b/>
         </w:rPr>
         <mc:AlternateContent>
           <mc:Choice Requires="w16se">
@@ -545,7 +649,16 @@
     </w:p>
     <w:p>
       <w:r>
-        <w:t xml:space="preserve">If we want to we can access all parts of our app with the command line. If we run rails console it initiates an IRB. This means we don’t need to go through a web interface to update our app </w:t>
+        <w:t xml:space="preserve">If we want to we can access all parts of our app with the command line. If we run </w:t>
+      </w:r>
+      <w:r>
+        <w:rPr>
+          <w:highlight w:val="yellow"/>
+        </w:rPr>
+        <w:t>rails console</w:t>
+      </w:r>
+      <w:r>
+        <w:t xml:space="preserve"> it initiates an IRB. This means we don’t need to go through a web interface to update our app </w:t>
       </w:r>
       <w:proofErr w:type="spellStart"/>
       <w:r>
@@ -565,7 +678,15 @@
       </w:r>
     </w:p>
     <w:p>
-      <w:r>
+      <w:pPr>
+        <w:rPr>
+          <w:b/>
+        </w:rPr>
+      </w:pPr>
+      <w:r>
+        <w:rPr>
+          <w:b/>
+        </w:rPr>
         <w:t>LOOKING AT THE MODEL</w:t>
       </w:r>
     </w:p>
@@ -598,54 +719,88 @@
         <w:t xml:space="preserve"> in that it already knows that an article should have a title and a body. It does this using a technique called reflection. Rails looks at the database, sees the column headings and assumes that these headings </w:t>
       </w:r>
       <w:r>
-        <w:t xml:space="preserve">should be the attributes in the model. There will also be an attributed called id. Rails gives each entry a unique id so that we can refer to it if needed. </w:t>
-      </w:r>
-    </w:p>
-    <w:p>
-      <w:r>
-        <w:t xml:space="preserve">To make </w:t>
-      </w:r>
-      <w:proofErr w:type="gramStart"/>
-      <w:r>
-        <w:t>an</w:t>
-      </w:r>
-      <w:proofErr w:type="gramEnd"/>
+        <w:t xml:space="preserve">should be the attributes in the model. </w:t>
+      </w:r>
+      <w:r>
+        <w:t>There will also be an attribute</w:t>
+      </w:r>
+      <w:r>
+        <w:t xml:space="preserve"> called id. Rails gives each entry a unique id so that we can refer to it if needed. </w:t>
+      </w:r>
+    </w:p>
+    <w:p>
+      <w:r>
+        <w:t>To make a</w:t>
+      </w:r>
       <w:r>
         <w:t xml:space="preserve"> new article in the console we type the below line by line</w:t>
       </w:r>
     </w:p>
     <w:p>
-      <w:r>
+      <w:pPr>
+        <w:rPr>
+          <w:highlight w:val="yellow"/>
+        </w:rPr>
+      </w:pPr>
+      <w:r>
+        <w:rPr>
+          <w:highlight w:val="yellow"/>
+        </w:rPr>
         <w:lastRenderedPageBreak/>
         <w:t xml:space="preserve">a = </w:t>
       </w:r>
       <w:proofErr w:type="spellStart"/>
       <w:r>
+        <w:rPr>
+          <w:highlight w:val="yellow"/>
+        </w:rPr>
         <w:t>Article.new</w:t>
       </w:r>
       <w:proofErr w:type="spellEnd"/>
     </w:p>
     <w:p>
+      <w:pPr>
+        <w:rPr>
+          <w:highlight w:val="yellow"/>
+        </w:rPr>
+      </w:pPr>
       <w:proofErr w:type="spellStart"/>
       <w:proofErr w:type="gramStart"/>
       <w:r>
+        <w:rPr>
+          <w:highlight w:val="yellow"/>
+        </w:rPr>
         <w:t>a.title</w:t>
       </w:r>
       <w:proofErr w:type="spellEnd"/>
       <w:proofErr w:type="gramEnd"/>
       <w:r>
+        <w:rPr>
+          <w:highlight w:val="yellow"/>
+        </w:rPr>
         <w:t xml:space="preserve"> =”sample title”</w:t>
       </w:r>
     </w:p>
     <w:p>
+      <w:pPr>
+        <w:rPr>
+          <w:highlight w:val="yellow"/>
+        </w:rPr>
+      </w:pPr>
       <w:proofErr w:type="spellStart"/>
       <w:proofErr w:type="gramStart"/>
       <w:r>
+        <w:rPr>
+          <w:highlight w:val="yellow"/>
+        </w:rPr>
         <w:t>a.body</w:t>
       </w:r>
       <w:proofErr w:type="spellEnd"/>
       <w:proofErr w:type="gramEnd"/>
       <w:r>
+        <w:rPr>
+          <w:highlight w:val="yellow"/>
+        </w:rPr>
         <w:t xml:space="preserve"> = “sample text in the body”</w:t>
       </w:r>
     </w:p>
@@ -653,6 +808,9 @@
       <w:proofErr w:type="spellStart"/>
       <w:proofErr w:type="gramStart"/>
       <w:r>
+        <w:rPr>
+          <w:highlight w:val="yellow"/>
+        </w:rPr>
         <w:t>a.save</w:t>
       </w:r>
       <w:proofErr w:type="spellEnd"/>
@@ -664,12 +822,23 @@
       </w:r>
       <w:proofErr w:type="spellStart"/>
       <w:r>
+        <w:rPr>
+          <w:highlight w:val="yellow"/>
+        </w:rPr>
         <w:t>Article.all</w:t>
       </w:r>
       <w:proofErr w:type="spellEnd"/>
     </w:p>
     <w:p>
-      <w:r>
+      <w:pPr>
+        <w:rPr>
+          <w:b/>
+        </w:rPr>
+      </w:pPr>
+      <w:r>
+        <w:rPr>
+          <w:b/>
+        </w:rPr>
         <w:t>SETTING UP A ROUTER</w:t>
       </w:r>
     </w:p>
@@ -785,12 +954,7 @@
       </w:r>
       <w:proofErr w:type="gramEnd"/>
       <w:r>
-        <w:t>. What this block is doing is telling the router to expect requests which follow RESTful principles</w:t>
-      </w:r>
-      <w:bookmarkStart w:id="0" w:name="_GoBack"/>
-      <w:bookmarkEnd w:id="0"/>
-      <w:r>
-        <w:t xml:space="preserve">  What this means is that when I get a request like “localhost3000/articles/” the router will understand that I want a list of articles. I don’t have to specifically tell it(?) Also it would know that “localhost3000/articles/new/” means I want to write a new article.</w:t>
+        <w:t>. What this block is doing is telling the router to expect requests which follow RESTful principles  What this means is that when I get a request like “localhost3000/articles/” the router will understand that I want a list of articles. I don’t have to specifically tell it(?) Also it would know that “localhost3000/articles/new/” means I want to write a new article.</w:t>
       </w:r>
     </w:p>
     <w:p>
@@ -811,17 +975,31 @@
       </w:r>
       <w:proofErr w:type="spellEnd"/>
       <w:r>
-        <w:t xml:space="preserve"> principles). I can view them by doing Rake routes and I get the </w:t>
-      </w:r>
-      <w:proofErr w:type="spellStart"/>
-      <w:proofErr w:type="gramStart"/>
-      <w:r>
-        <w:t>below.If</w:t>
-      </w:r>
-      <w:proofErr w:type="spellEnd"/>
-      <w:proofErr w:type="gramEnd"/>
-      <w:r>
-        <w:t xml:space="preserve"> I delete line two my routes disappear!</w:t>
+        <w:t xml:space="preserve"> princip</w:t>
+      </w:r>
+      <w:r>
+        <w:t xml:space="preserve">les). I can view them by doing </w:t>
+      </w:r>
+      <w:r>
+        <w:rPr>
+          <w:highlight w:val="yellow"/>
+        </w:rPr>
+        <w:t>r</w:t>
+      </w:r>
+      <w:r>
+        <w:rPr>
+          <w:highlight w:val="yellow"/>
+        </w:rPr>
+        <w:t>ake routes</w:t>
+      </w:r>
+      <w:r>
+        <w:t xml:space="preserve"> and I get the below.</w:t>
+      </w:r>
+      <w:r>
+        <w:t xml:space="preserve"> </w:t>
+      </w:r>
+      <w:r>
+        <w:t>If I delete line two my routes disappear!</w:t>
       </w:r>
     </w:p>
     <w:p>
@@ -867,13 +1045,9 @@
       </w:r>
     </w:p>
     <w:p>
-      <w:proofErr w:type="spellStart"/>
-      <w:proofErr w:type="gramStart"/>
-      <w:r>
-        <w:t>Lets</w:t>
-      </w:r>
-      <w:proofErr w:type="spellEnd"/>
-      <w:proofErr w:type="gramEnd"/>
+      <w:r>
+        <w:t>Let’s</w:t>
+      </w:r>
       <w:r>
         <w:t xml:space="preserve"> look at the first </w:t>
       </w:r>
@@ -961,15 +1135,13 @@
     </w:p>
     <w:p>
       <w:r>
-        <w:t xml:space="preserve">The fourth column </w:t>
-      </w:r>
-      <w:proofErr w:type="spellStart"/>
-      <w:r>
-        <w:t>shos</w:t>
-      </w:r>
-      <w:proofErr w:type="spellEnd"/>
-      <w:r>
-        <w:t xml:space="preserve"> where the route will map to in the application. In our </w:t>
+        <w:t>The fourth column sho</w:t>
+      </w:r>
+      <w:r>
+        <w:t>w</w:t>
+      </w:r>
+      <w:r>
+        <w:t xml:space="preserve">s where the route will map to in the application. In our </w:t>
       </w:r>
       <w:proofErr w:type="gramStart"/>
       <w:r>
@@ -993,7 +1165,2555 @@
         <w:t>Now we have our router knows how to handle requests about articles we need a place to send the requests-the controller</w:t>
       </w:r>
     </w:p>
+    <w:p>
+      <w:r>
+        <w:t>(</w:t>
+      </w:r>
+      <w:proofErr w:type="gramStart"/>
+      <w:r>
+        <w:t>So</w:t>
+      </w:r>
+      <w:proofErr w:type="gramEnd"/>
+      <w:r>
+        <w:t xml:space="preserve"> the router has several routes to the controller. Which route it takes will depend on what the browser has asked.)</w:t>
+      </w:r>
+    </w:p>
+    <w:p>
+      <w:pPr>
+        <w:rPr>
+          <w:b/>
+        </w:rPr>
+      </w:pPr>
+      <w:r>
+        <w:rPr>
+          <w:b/>
+        </w:rPr>
+        <w:t>Making</w:t>
+      </w:r>
+      <w:r>
+        <w:rPr>
+          <w:b/>
+        </w:rPr>
+        <w:t xml:space="preserve"> a controller</w:t>
+      </w:r>
+    </w:p>
+    <w:p>
+      <w:r>
+        <w:t>To generate a controller for the Articles we use rails generate controller articles. This make several files for us seen below.</w:t>
+      </w:r>
+    </w:p>
+    <w:p>
+      <w:r>
+        <w:rPr>
+          <w:noProof/>
+        </w:rPr>
+        <w:drawing>
+          <wp:inline distT="0" distB="0" distL="0" distR="0" wp14:anchorId="3B29B932" wp14:editId="2EA0E6A6">
+            <wp:extent cx="5731510" cy="2228850"/>
+            <wp:effectExtent l="0" t="0" r="2540" b="0"/>
+            <wp:docPr id="6" name="Picture 6"/>
+            <wp:cNvGraphicFramePr>
+              <a:graphicFrameLocks xmlns:a="http://schemas.openxmlformats.org/drawingml/2006/main" noChangeAspect="1"/>
+            </wp:cNvGraphicFramePr>
+            <a:graphic xmlns:a="http://schemas.openxmlformats.org/drawingml/2006/main">
+              <a:graphicData uri="http://schemas.openxmlformats.org/drawingml/2006/picture">
+                <pic:pic xmlns:pic="http://schemas.openxmlformats.org/drawingml/2006/picture">
+                  <pic:nvPicPr>
+                    <pic:cNvPr id="1" name=""/>
+                    <pic:cNvPicPr/>
+                  </pic:nvPicPr>
+                  <pic:blipFill>
+                    <a:blip r:embed="rId10"/>
+                    <a:stretch>
+                      <a:fillRect/>
+                    </a:stretch>
+                  </pic:blipFill>
+                  <pic:spPr>
+                    <a:xfrm>
+                      <a:off x="0" y="0"/>
+                      <a:ext cx="5731510" cy="2228850"/>
+                    </a:xfrm>
+                    <a:prstGeom prst="rect">
+                      <a:avLst/>
+                    </a:prstGeom>
+                  </pic:spPr>
+                </pic:pic>
+              </a:graphicData>
+            </a:graphic>
+          </wp:inline>
+        </w:drawing>
+      </w:r>
+    </w:p>
+    <w:p>
+      <w:r>
+        <w:t xml:space="preserve">At the </w:t>
+      </w:r>
+      <w:proofErr w:type="gramStart"/>
+      <w:r>
+        <w:t>moment</w:t>
+      </w:r>
+      <w:proofErr w:type="gramEnd"/>
+      <w:r>
+        <w:t xml:space="preserve"> the first to creations are important. The first is the </w:t>
+      </w:r>
+      <w:proofErr w:type="spellStart"/>
+      <w:r>
+        <w:t>articles_controller</w:t>
+      </w:r>
+      <w:proofErr w:type="spellEnd"/>
+      <w:r>
+        <w:t xml:space="preserve"> file (the actual controller) and the second is an </w:t>
+      </w:r>
+      <w:proofErr w:type="gramStart"/>
+      <w:r>
+        <w:t>empty  directory</w:t>
+      </w:r>
+      <w:proofErr w:type="gramEnd"/>
+      <w:r>
+        <w:t xml:space="preserve"> called views/articles. This directory will hold the templates for my </w:t>
+      </w:r>
+      <w:proofErr w:type="gramStart"/>
+      <w:r>
+        <w:t>controllers</w:t>
+      </w:r>
+      <w:proofErr w:type="gramEnd"/>
+      <w:r>
+        <w:t xml:space="preserve"> view.</w:t>
+      </w:r>
+    </w:p>
+    <w:p>
+      <w:pPr>
+        <w:rPr>
+          <w:rStyle w:val="HTMLCode"/>
+          <w:rFonts w:eastAsiaTheme="minorHAnsi"/>
+        </w:rPr>
+      </w:pPr>
+      <w:r>
+        <w:t xml:space="preserve">The first route we want to specify is for an index page. This should show an index of </w:t>
+      </w:r>
+      <w:proofErr w:type="gramStart"/>
+      <w:r>
+        <w:t>all of</w:t>
+      </w:r>
+      <w:proofErr w:type="gramEnd"/>
+      <w:r>
+        <w:t xml:space="preserve"> our articles. The index page will show when a user requests </w:t>
+      </w:r>
+      <w:hyperlink r:id="rId11" w:history="1">
+        <w:r>
+          <w:rPr>
+            <w:rStyle w:val="Hyperlink"/>
+            <w:rFonts w:ascii="Courier New" w:hAnsi="Courier New" w:cs="Courier New"/>
+            <w:sz w:val="20"/>
+            <w:szCs w:val="20"/>
+          </w:rPr>
+          <w:t>http://localhost:3000/articles/</w:t>
+        </w:r>
+      </w:hyperlink>
+      <w:r>
+        <w:rPr>
+          <w:rStyle w:val="HTMLCode"/>
+          <w:rFonts w:eastAsiaTheme="minorHAnsi"/>
+        </w:rPr>
+        <w:t>.</w:t>
+      </w:r>
+    </w:p>
+    <w:p>
+      <w:pPr>
+        <w:rPr>
+          <w:rStyle w:val="HTMLCode"/>
+          <w:rFonts w:eastAsiaTheme="minorHAnsi"/>
+        </w:rPr>
+      </w:pPr>
+      <w:r>
+        <w:rPr>
+          <w:rStyle w:val="HTMLCode"/>
+          <w:rFonts w:eastAsiaTheme="minorHAnsi"/>
+        </w:rPr>
+        <w:t xml:space="preserve">Rails uses </w:t>
+      </w:r>
+      <w:proofErr w:type="spellStart"/>
+      <w:r>
+        <w:rPr>
+          <w:rStyle w:val="HTMLCode"/>
+          <w:rFonts w:eastAsiaTheme="minorHAnsi"/>
+        </w:rPr>
+        <w:t>restfull</w:t>
+      </w:r>
+      <w:proofErr w:type="spellEnd"/>
+      <w:r>
+        <w:rPr>
+          <w:rStyle w:val="HTMLCode"/>
+          <w:rFonts w:eastAsiaTheme="minorHAnsi"/>
+        </w:rPr>
+        <w:t xml:space="preserve"> principles to assume that the above is true. When the router sees </w:t>
+      </w:r>
+      <w:hyperlink r:id="rId12" w:history="1">
+        <w:r>
+          <w:rPr>
+            <w:rStyle w:val="Hyperlink"/>
+            <w:rFonts w:ascii="Courier New" w:hAnsi="Courier New" w:cs="Courier New"/>
+            <w:sz w:val="20"/>
+            <w:szCs w:val="20"/>
+          </w:rPr>
+          <w:t>http://localhost:3000/articles/</w:t>
+        </w:r>
+      </w:hyperlink>
+      <w:r>
+        <w:rPr>
+          <w:rStyle w:val="HTMLCode"/>
+          <w:rFonts w:eastAsiaTheme="minorHAnsi"/>
+        </w:rPr>
+        <w:t xml:space="preserve"> it knows to use the index action within the articles controller. We haven’t made this yet so if we go to the address we get the following error.</w:t>
+      </w:r>
+    </w:p>
+    <w:p>
+      <w:r>
+        <w:rPr>
+          <w:noProof/>
+        </w:rPr>
+        <w:drawing>
+          <wp:inline distT="0" distB="0" distL="0" distR="0" wp14:anchorId="3A54D3F5" wp14:editId="2F4E01E2">
+            <wp:extent cx="5410200" cy="838200"/>
+            <wp:effectExtent l="0" t="0" r="0" b="0"/>
+            <wp:docPr id="7" name="Picture 7"/>
+            <wp:cNvGraphicFramePr>
+              <a:graphicFrameLocks xmlns:a="http://schemas.openxmlformats.org/drawingml/2006/main" noChangeAspect="1"/>
+            </wp:cNvGraphicFramePr>
+            <a:graphic xmlns:a="http://schemas.openxmlformats.org/drawingml/2006/main">
+              <a:graphicData uri="http://schemas.openxmlformats.org/drawingml/2006/picture">
+                <pic:pic xmlns:pic="http://schemas.openxmlformats.org/drawingml/2006/picture">
+                  <pic:nvPicPr>
+                    <pic:cNvPr id="1" name=""/>
+                    <pic:cNvPicPr/>
+                  </pic:nvPicPr>
+                  <pic:blipFill>
+                    <a:blip r:embed="rId13"/>
+                    <a:stretch>
+                      <a:fillRect/>
+                    </a:stretch>
+                  </pic:blipFill>
+                  <pic:spPr>
+                    <a:xfrm>
+                      <a:off x="0" y="0"/>
+                      <a:ext cx="5410200" cy="838200"/>
+                    </a:xfrm>
+                    <a:prstGeom prst="rect">
+                      <a:avLst/>
+                    </a:prstGeom>
+                  </pic:spPr>
+                </pic:pic>
+              </a:graphicData>
+            </a:graphic>
+          </wp:inline>
+        </w:drawing>
+      </w:r>
+    </w:p>
+    <w:p>
+      <w:r>
+        <w:t xml:space="preserve">This proves that rails is working on </w:t>
+      </w:r>
+      <w:proofErr w:type="spellStart"/>
+      <w:r>
+        <w:t>restfull</w:t>
+      </w:r>
+      <w:proofErr w:type="spellEnd"/>
+      <w:r>
+        <w:t xml:space="preserve"> principles because I haven’t told it to look for the index </w:t>
+      </w:r>
+      <w:proofErr w:type="gramStart"/>
+      <w:r>
+        <w:t>action( it</w:t>
+      </w:r>
+      <w:proofErr w:type="gramEnd"/>
+      <w:r>
+        <w:t xml:space="preserve"> just knows!). </w:t>
+      </w:r>
+      <w:proofErr w:type="gramStart"/>
+      <w:r>
+        <w:t>So</w:t>
+      </w:r>
+      <w:proofErr w:type="gramEnd"/>
+      <w:r>
+        <w:t xml:space="preserve"> we add the index action to the articles controller</w:t>
+      </w:r>
+    </w:p>
+    <w:p>
+      <w:r>
+        <w:rPr>
+          <w:noProof/>
+        </w:rPr>
+        <w:lastRenderedPageBreak/>
+        <w:drawing>
+          <wp:inline distT="0" distB="0" distL="0" distR="0" wp14:anchorId="2AB1496A" wp14:editId="2B687D17">
+            <wp:extent cx="5067300" cy="1533525"/>
+            <wp:effectExtent l="0" t="0" r="0" b="9525"/>
+            <wp:docPr id="8" name="Picture 8"/>
+            <wp:cNvGraphicFramePr>
+              <a:graphicFrameLocks xmlns:a="http://schemas.openxmlformats.org/drawingml/2006/main" noChangeAspect="1"/>
+            </wp:cNvGraphicFramePr>
+            <a:graphic xmlns:a="http://schemas.openxmlformats.org/drawingml/2006/main">
+              <a:graphicData uri="http://schemas.openxmlformats.org/drawingml/2006/picture">
+                <pic:pic xmlns:pic="http://schemas.openxmlformats.org/drawingml/2006/picture">
+                  <pic:nvPicPr>
+                    <pic:cNvPr id="1" name=""/>
+                    <pic:cNvPicPr/>
+                  </pic:nvPicPr>
+                  <pic:blipFill>
+                    <a:blip r:embed="rId14"/>
+                    <a:stretch>
+                      <a:fillRect/>
+                    </a:stretch>
+                  </pic:blipFill>
+                  <pic:spPr>
+                    <a:xfrm>
+                      <a:off x="0" y="0"/>
+                      <a:ext cx="5067300" cy="1533525"/>
+                    </a:xfrm>
+                    <a:prstGeom prst="rect">
+                      <a:avLst/>
+                    </a:prstGeom>
+                  </pic:spPr>
+                </pic:pic>
+              </a:graphicData>
+            </a:graphic>
+          </wp:inline>
+        </w:drawing>
+      </w:r>
+    </w:p>
+    <w:p>
+      <w:r>
+        <w:t xml:space="preserve">We have defined the action (method) “index”. The action has an instance variable called “@articles” and its value is all the articles. If “@articles” was not an instance variable it would only exist within the index method. Our rails app needs to be able to access the variable outside of this action. Rails need to use @articles in the </w:t>
+      </w:r>
+      <w:r>
+        <w:t xml:space="preserve">view so it </w:t>
+      </w:r>
+      <w:proofErr w:type="gramStart"/>
+      <w:r>
+        <w:t>has to</w:t>
+      </w:r>
+      <w:proofErr w:type="gramEnd"/>
+      <w:r>
+        <w:t xml:space="preserve"> be an instance variable, so that it has a larger scope (not a local scope)</w:t>
+      </w:r>
+    </w:p>
+    <w:p>
+      <w:r>
+        <w:t>If we refresh our address we get a new error</w:t>
+      </w:r>
+    </w:p>
+    <w:p>
+      <w:r>
+        <w:rPr>
+          <w:noProof/>
+        </w:rPr>
+        <w:drawing>
+          <wp:inline distT="0" distB="0" distL="0" distR="0" wp14:anchorId="303D5EAA" wp14:editId="53A8E47B">
+            <wp:extent cx="5731510" cy="1240155"/>
+            <wp:effectExtent l="0" t="0" r="2540" b="0"/>
+            <wp:docPr id="9" name="Picture 9"/>
+            <wp:cNvGraphicFramePr>
+              <a:graphicFrameLocks xmlns:a="http://schemas.openxmlformats.org/drawingml/2006/main" noChangeAspect="1"/>
+            </wp:cNvGraphicFramePr>
+            <a:graphic xmlns:a="http://schemas.openxmlformats.org/drawingml/2006/main">
+              <a:graphicData uri="http://schemas.openxmlformats.org/drawingml/2006/picture">
+                <pic:pic xmlns:pic="http://schemas.openxmlformats.org/drawingml/2006/picture">
+                  <pic:nvPicPr>
+                    <pic:cNvPr id="1" name=""/>
+                    <pic:cNvPicPr/>
+                  </pic:nvPicPr>
+                  <pic:blipFill>
+                    <a:blip r:embed="rId15"/>
+                    <a:stretch>
+                      <a:fillRect/>
+                    </a:stretch>
+                  </pic:blipFill>
+                  <pic:spPr>
+                    <a:xfrm>
+                      <a:off x="0" y="0"/>
+                      <a:ext cx="5731510" cy="1240155"/>
+                    </a:xfrm>
+                    <a:prstGeom prst="rect">
+                      <a:avLst/>
+                    </a:prstGeom>
+                  </pic:spPr>
+                </pic:pic>
+              </a:graphicData>
+            </a:graphic>
+          </wp:inline>
+        </w:drawing>
+      </w:r>
+    </w:p>
+    <w:p>
+      <w:r>
+        <w:t xml:space="preserve">This is telling us that the app is looking for a view template in the right place but couldn’t find one called </w:t>
+      </w:r>
+      <w:proofErr w:type="spellStart"/>
+      <w:r>
+        <w:t>index.html.erb</w:t>
+      </w:r>
+      <w:proofErr w:type="spellEnd"/>
+      <w:r>
+        <w:t xml:space="preserve">. </w:t>
+      </w:r>
+      <w:proofErr w:type="gramStart"/>
+      <w:r>
+        <w:t>So</w:t>
+      </w:r>
+      <w:proofErr w:type="gramEnd"/>
+      <w:r>
+        <w:t xml:space="preserve"> rails automatically knows that our index action should have a corresponding index view template in the view folder!</w:t>
+      </w:r>
+    </w:p>
+    <w:p>
+      <w:r>
+        <w:t>CREATING A VIEW</w:t>
+      </w:r>
+    </w:p>
+    <w:p>
+      <w:r>
+        <w:t>In our empty views/articles directory I have named a file “</w:t>
+      </w:r>
+      <w:proofErr w:type="spellStart"/>
+      <w:r>
+        <w:t>index.html.erb</w:t>
+      </w:r>
+      <w:proofErr w:type="spellEnd"/>
+      <w:r>
+        <w:t xml:space="preserve">”. The .html is </w:t>
+      </w:r>
+      <w:proofErr w:type="spellStart"/>
+      <w:r>
+        <w:t>usefull</w:t>
+      </w:r>
+      <w:proofErr w:type="spellEnd"/>
+      <w:r>
+        <w:t xml:space="preserve"> because it makes it clear that this template is for </w:t>
+      </w:r>
+      <w:proofErr w:type="spellStart"/>
+      <w:r>
+        <w:t>geneating</w:t>
+      </w:r>
+      <w:proofErr w:type="spellEnd"/>
+      <w:r>
+        <w:t xml:space="preserve"> html.  Rails assumes that localhost3000/articles/ will be looking for a html page. I f we later create a file names </w:t>
+      </w:r>
+      <w:proofErr w:type="spellStart"/>
+      <w:r>
+        <w:t>index.xml.erb</w:t>
+      </w:r>
+      <w:proofErr w:type="spellEnd"/>
+      <w:r>
+        <w:t xml:space="preserve"> it will not show it for the articles request. </w:t>
+      </w:r>
+    </w:p>
+    <w:p>
+      <w:r>
+        <w:t xml:space="preserve">Within the file I have added the code below. It is a mixture of html and </w:t>
+      </w:r>
+      <w:proofErr w:type="spellStart"/>
+      <w:r>
+        <w:t>erb</w:t>
+      </w:r>
+      <w:proofErr w:type="spellEnd"/>
+      <w:r>
+        <w:t xml:space="preserve"> tags.</w:t>
+      </w:r>
+    </w:p>
+    <w:p>
+      <w:r>
+        <w:rPr>
+          <w:noProof/>
+        </w:rPr>
+        <w:drawing>
+          <wp:inline distT="0" distB="0" distL="0" distR="0" wp14:anchorId="46145C6E" wp14:editId="6B1EC257">
+            <wp:extent cx="4933950" cy="2085975"/>
+            <wp:effectExtent l="0" t="0" r="0" b="9525"/>
+            <wp:docPr id="10" name="Picture 10"/>
+            <wp:cNvGraphicFramePr>
+              <a:graphicFrameLocks xmlns:a="http://schemas.openxmlformats.org/drawingml/2006/main" noChangeAspect="1"/>
+            </wp:cNvGraphicFramePr>
+            <a:graphic xmlns:a="http://schemas.openxmlformats.org/drawingml/2006/main">
+              <a:graphicData uri="http://schemas.openxmlformats.org/drawingml/2006/picture">
+                <pic:pic xmlns:pic="http://schemas.openxmlformats.org/drawingml/2006/picture">
+                  <pic:nvPicPr>
+                    <pic:cNvPr id="1" name=""/>
+                    <pic:cNvPicPr/>
+                  </pic:nvPicPr>
+                  <pic:blipFill>
+                    <a:blip r:embed="rId16"/>
+                    <a:stretch>
+                      <a:fillRect/>
+                    </a:stretch>
+                  </pic:blipFill>
+                  <pic:spPr>
+                    <a:xfrm>
+                      <a:off x="0" y="0"/>
+                      <a:ext cx="4933950" cy="2085975"/>
+                    </a:xfrm>
+                    <a:prstGeom prst="rect">
+                      <a:avLst/>
+                    </a:prstGeom>
+                  </pic:spPr>
+                </pic:pic>
+              </a:graphicData>
+            </a:graphic>
+          </wp:inline>
+        </w:drawing>
+      </w:r>
+    </w:p>
+    <w:p>
+      <w:r>
+        <w:lastRenderedPageBreak/>
+        <w:t xml:space="preserve">ERB is a templating language which allows </w:t>
+      </w:r>
+      <w:proofErr w:type="spellStart"/>
+      <w:r>
+        <w:t>usto</w:t>
+      </w:r>
+      <w:proofErr w:type="spellEnd"/>
+      <w:r>
+        <w:t xml:space="preserve"> put Ruby into our html template. An ERB clause starts with &lt;% or &lt;%= and ends with %&gt;. If the clause starts with &lt;% the result of the ruby code will be processed but not shown. If the clause starts with &lt;%= the ruby code will be output in the place of the clause. This this syntax creates a header then an un ordered list. The list has an id of articles. Before the first item in the list we call a block on the instance variable @articles (remember this from the index action) This instance variable holds all our articles. The block iterates th</w:t>
+      </w:r>
+      <w:r>
+        <w:t>rough the list assigning the</w:t>
+      </w:r>
+      <w:r>
+        <w:t xml:space="preserve"> variable article to each article. We then have our html tag for the list item. Below is an ERB clause which requests that the template shows the titles of the articles in our database. We then end the list and end the ERB block and the html un ordered list. </w:t>
+      </w:r>
+      <w:proofErr w:type="gramStart"/>
+      <w:r>
+        <w:t>As a result of</w:t>
+      </w:r>
+      <w:proofErr w:type="gramEnd"/>
+      <w:r>
+        <w:t xml:space="preserve"> this local3000/articles now shows the below in the browser! </w:t>
+      </w:r>
+    </w:p>
+    <w:p>
+      <w:r>
+        <w:rPr>
+          <w:noProof/>
+        </w:rPr>
+        <w:drawing>
+          <wp:inline distT="0" distB="0" distL="0" distR="0" wp14:anchorId="61C5A935" wp14:editId="50917C12">
+            <wp:extent cx="5019675" cy="1981200"/>
+            <wp:effectExtent l="19050" t="19050" r="28575" b="19050"/>
+            <wp:docPr id="11" name="Picture 11"/>
+            <wp:cNvGraphicFramePr>
+              <a:graphicFrameLocks xmlns:a="http://schemas.openxmlformats.org/drawingml/2006/main" noChangeAspect="1"/>
+            </wp:cNvGraphicFramePr>
+            <a:graphic xmlns:a="http://schemas.openxmlformats.org/drawingml/2006/main">
+              <a:graphicData uri="http://schemas.openxmlformats.org/drawingml/2006/picture">
+                <pic:pic xmlns:pic="http://schemas.openxmlformats.org/drawingml/2006/picture">
+                  <pic:nvPicPr>
+                    <pic:cNvPr id="1" name=""/>
+                    <pic:cNvPicPr/>
+                  </pic:nvPicPr>
+                  <pic:blipFill>
+                    <a:blip r:embed="rId17"/>
+                    <a:stretch>
+                      <a:fillRect/>
+                    </a:stretch>
+                  </pic:blipFill>
+                  <pic:spPr>
+                    <a:xfrm>
+                      <a:off x="0" y="0"/>
+                      <a:ext cx="5019675" cy="1981200"/>
+                    </a:xfrm>
+                    <a:prstGeom prst="rect">
+                      <a:avLst/>
+                    </a:prstGeom>
+                    <a:ln>
+                      <a:solidFill>
+                        <a:schemeClr val="tx1"/>
+                      </a:solidFill>
+                    </a:ln>
+                  </pic:spPr>
+                </pic:pic>
+              </a:graphicData>
+            </a:graphic>
+          </wp:inline>
+        </w:drawing>
+      </w:r>
+    </w:p>
+    <w:p>
+      <w:r>
+        <w:t>CREATING LINKS</w:t>
+      </w:r>
+    </w:p>
+    <w:p>
+      <w:r>
+        <w:rPr>
+          <w:noProof/>
+        </w:rPr>
+        <w:drawing>
+          <wp:inline distT="0" distB="0" distL="0" distR="0" wp14:anchorId="519E1265" wp14:editId="383482B6">
+            <wp:extent cx="5731510" cy="2062480"/>
+            <wp:effectExtent l="0" t="0" r="2540" b="0"/>
+            <wp:docPr id="12" name="Picture 12"/>
+            <wp:cNvGraphicFramePr>
+              <a:graphicFrameLocks xmlns:a="http://schemas.openxmlformats.org/drawingml/2006/main" noChangeAspect="1"/>
+            </wp:cNvGraphicFramePr>
+            <a:graphic xmlns:a="http://schemas.openxmlformats.org/drawingml/2006/main">
+              <a:graphicData uri="http://schemas.openxmlformats.org/drawingml/2006/picture">
+                <pic:pic xmlns:pic="http://schemas.openxmlformats.org/drawingml/2006/picture">
+                  <pic:nvPicPr>
+                    <pic:cNvPr id="1" name=""/>
+                    <pic:cNvPicPr/>
+                  </pic:nvPicPr>
+                  <pic:blipFill>
+                    <a:blip r:embed="rId9"/>
+                    <a:stretch>
+                      <a:fillRect/>
+                    </a:stretch>
+                  </pic:blipFill>
+                  <pic:spPr>
+                    <a:xfrm>
+                      <a:off x="0" y="0"/>
+                      <a:ext cx="5731510" cy="2062480"/>
+                    </a:xfrm>
+                    <a:prstGeom prst="rect">
+                      <a:avLst/>
+                    </a:prstGeom>
+                  </pic:spPr>
+                </pic:pic>
+              </a:graphicData>
+            </a:graphic>
+          </wp:inline>
+        </w:drawing>
+      </w:r>
+    </w:p>
+    <w:p>
+      <w:r>
+        <w:t>Above is the list of routes which are available to my articles. We can use the routes helper to create links in our app. If I want to see one article I need to use the 5</w:t>
+      </w:r>
+      <w:r>
+        <w:rPr>
+          <w:vertAlign w:val="superscript"/>
+        </w:rPr>
+        <w:t>th</w:t>
+      </w:r>
+      <w:r>
+        <w:rPr>
+          <w:vertAlign w:val="superscript"/>
+        </w:rPr>
+        <w:t xml:space="preserve"> </w:t>
+      </w:r>
+      <w:r>
+        <w:t xml:space="preserve">route. The address for this would look like localhost300/article/id- Note that the article is singular and it needs the id of the article. In order to use </w:t>
+      </w:r>
+      <w:proofErr w:type="gramStart"/>
+      <w:r>
+        <w:t>this</w:t>
+      </w:r>
+      <w:proofErr w:type="gramEnd"/>
+      <w:r>
+        <w:t xml:space="preserve"> I will have to make a show action in my articles controller and then create a view for the show action </w:t>
+      </w:r>
+      <w:r>
+        <w:rPr>
+          <mc:AlternateContent>
+            <mc:Choice Requires="w16se"/>
+            <mc:Fallback>
+              <w:rFonts w:ascii="Segoe UI Emoji" w:eastAsia="Segoe UI Emoji" w:hAnsi="Segoe UI Emoji" w:cs="Segoe UI Emoji"/>
+            </mc:Fallback>
+          </mc:AlternateContent>
+        </w:rPr>
+        <mc:AlternateContent>
+          <mc:Choice Requires="w16se">
+            <w16se:symEx w16se:font="Segoe UI Emoji" w16se:char="1F60A"/>
+          </mc:Choice>
+          <mc:Fallback>
+            <w:t>😊</w:t>
+          </mc:Fallback>
+        </mc:AlternateContent>
+      </w:r>
+    </w:p>
+    <w:p>
+      <w:r>
+        <w:t>In o</w:t>
+      </w:r>
+      <w:r>
+        <w:t>rder to generate</w:t>
+      </w:r>
+      <w:r>
+        <w:t xml:space="preserve"> a </w:t>
+      </w:r>
+      <w:proofErr w:type="spellStart"/>
+      <w:r>
+        <w:t>url</w:t>
+      </w:r>
+      <w:proofErr w:type="spellEnd"/>
+      <w:r>
+        <w:t xml:space="preserve"> like </w:t>
+      </w:r>
+      <w:proofErr w:type="gramStart"/>
+      <w:r>
+        <w:t>“</w:t>
+      </w:r>
+      <w:r>
+        <w:t xml:space="preserve"> </w:t>
+      </w:r>
+      <w:r>
+        <w:t>/</w:t>
+      </w:r>
+      <w:proofErr w:type="gramEnd"/>
+      <w:r>
+        <w:t>article/id</w:t>
+      </w:r>
+      <w:r>
+        <w:t>”</w:t>
+      </w:r>
+      <w:r>
+        <w:t xml:space="preserve"> I need to use the route helper </w:t>
+      </w:r>
+      <w:proofErr w:type="spellStart"/>
+      <w:r>
+        <w:rPr>
+          <w:color w:val="FF0000"/>
+        </w:rPr>
+        <w:t>article_path</w:t>
+      </w:r>
+      <w:proofErr w:type="spellEnd"/>
+      <w:r>
+        <w:rPr>
+          <w:color w:val="FF0000"/>
+        </w:rPr>
+        <w:t>(id)</w:t>
+      </w:r>
+      <w:r>
+        <w:t xml:space="preserve">. For example </w:t>
+      </w:r>
+      <w:proofErr w:type="spellStart"/>
+      <w:r>
+        <w:t>article_</w:t>
+      </w:r>
+      <w:proofErr w:type="gramStart"/>
+      <w:r>
+        <w:t>path</w:t>
+      </w:r>
+      <w:proofErr w:type="spellEnd"/>
+      <w:r>
+        <w:t>(</w:t>
+      </w:r>
+      <w:proofErr w:type="gramEnd"/>
+      <w:r>
+        <w:t>1) will generate the</w:t>
+      </w:r>
+      <w:r>
+        <w:t xml:space="preserve"> </w:t>
+      </w:r>
+      <w:proofErr w:type="spellStart"/>
+      <w:r>
+        <w:t>url</w:t>
+      </w:r>
+      <w:proofErr w:type="spellEnd"/>
+      <w:r>
+        <w:t xml:space="preserve"> string “/article/1”</w:t>
+      </w:r>
+      <w:r>
+        <w:t>. We plac</w:t>
+      </w:r>
+      <w:r>
+        <w:t>e the route helper within our html on the page that we want the link to appear on.</w:t>
+      </w:r>
+    </w:p>
+    <w:p>
+      <w:r>
+        <w:t xml:space="preserve">SIDE NOTE- Here we are using </w:t>
+      </w:r>
+      <w:proofErr w:type="spellStart"/>
+      <w:r>
+        <w:t>article_path</w:t>
+      </w:r>
+      <w:proofErr w:type="spellEnd"/>
+      <w:r>
+        <w:t xml:space="preserve">- This will generate a </w:t>
+      </w:r>
+      <w:proofErr w:type="spellStart"/>
+      <w:r>
+        <w:t>realative</w:t>
+      </w:r>
+      <w:proofErr w:type="spellEnd"/>
+      <w:r>
+        <w:t xml:space="preserve"> path to a file within our application </w:t>
+      </w:r>
+      <w:proofErr w:type="spellStart"/>
+      <w:r>
+        <w:t>eg</w:t>
+      </w:r>
+      <w:proofErr w:type="spellEnd"/>
+      <w:r>
+        <w:t xml:space="preserve"> app/articles/views/</w:t>
+      </w:r>
+      <w:proofErr w:type="spellStart"/>
+      <w:r>
+        <w:t>sample_article</w:t>
+      </w:r>
+      <w:proofErr w:type="spellEnd"/>
+      <w:r>
+        <w:t xml:space="preserve"> If I used </w:t>
+      </w:r>
+      <w:proofErr w:type="spellStart"/>
+      <w:r>
+        <w:t>article_url</w:t>
+      </w:r>
+      <w:proofErr w:type="spellEnd"/>
+      <w:r>
+        <w:t xml:space="preserve"> it would generate a web address instead </w:t>
+      </w:r>
+      <w:proofErr w:type="spellStart"/>
+      <w:r>
+        <w:t>eg</w:t>
+      </w:r>
+      <w:proofErr w:type="spellEnd"/>
+      <w:r>
+        <w:t xml:space="preserve"> localhost3000/articles/</w:t>
+      </w:r>
+      <w:proofErr w:type="spellStart"/>
+      <w:r>
+        <w:t>sample_article</w:t>
+      </w:r>
+      <w:proofErr w:type="spellEnd"/>
+      <w:r>
+        <w:t>. The path is preferred.</w:t>
+      </w:r>
+    </w:p>
+    <w:p>
+      <w:r>
+        <w:lastRenderedPageBreak/>
+        <w:t xml:space="preserve">On our index view </w:t>
+      </w:r>
+      <w:proofErr w:type="gramStart"/>
+      <w:r>
+        <w:t>page</w:t>
+      </w:r>
+      <w:proofErr w:type="gramEnd"/>
+      <w:r>
+        <w:t xml:space="preserve"> we might want to make the title of each article a link to the full article. We can do this by amending the existing title ERB to this.</w:t>
+      </w:r>
+    </w:p>
+    <w:p>
+      <w:r>
+        <w:rPr>
+          <w:noProof/>
+        </w:rPr>
+        <w:drawing>
+          <wp:inline distT="0" distB="0" distL="0" distR="0" wp14:anchorId="7714C9B2" wp14:editId="669F0F24">
+            <wp:extent cx="4905375" cy="1676400"/>
+            <wp:effectExtent l="0" t="0" r="9525" b="0"/>
+            <wp:docPr id="13" name="Picture 13"/>
+            <wp:cNvGraphicFramePr>
+              <a:graphicFrameLocks xmlns:a="http://schemas.openxmlformats.org/drawingml/2006/main" noChangeAspect="1"/>
+            </wp:cNvGraphicFramePr>
+            <a:graphic xmlns:a="http://schemas.openxmlformats.org/drawingml/2006/main">
+              <a:graphicData uri="http://schemas.openxmlformats.org/drawingml/2006/picture">
+                <pic:pic xmlns:pic="http://schemas.openxmlformats.org/drawingml/2006/picture">
+                  <pic:nvPicPr>
+                    <pic:cNvPr id="1" name=""/>
+                    <pic:cNvPicPr/>
+                  </pic:nvPicPr>
+                  <pic:blipFill>
+                    <a:blip r:embed="rId18"/>
+                    <a:stretch>
+                      <a:fillRect/>
+                    </a:stretch>
+                  </pic:blipFill>
+                  <pic:spPr>
+                    <a:xfrm>
+                      <a:off x="0" y="0"/>
+                      <a:ext cx="4905375" cy="1676400"/>
+                    </a:xfrm>
+                    <a:prstGeom prst="rect">
+                      <a:avLst/>
+                    </a:prstGeom>
+                  </pic:spPr>
+                </pic:pic>
+              </a:graphicData>
+            </a:graphic>
+          </wp:inline>
+        </w:drawing>
+      </w:r>
+    </w:p>
+    <w:p>
+      <w:pPr>
+        <w:pStyle w:val="HTMLPreformatted"/>
+        <w:rPr>
+          <w:rFonts w:asciiTheme="minorHAnsi" w:hAnsiTheme="minorHAnsi" w:cstheme="minorHAnsi"/>
+          <w:sz w:val="24"/>
+          <w:szCs w:val="24"/>
+        </w:rPr>
+      </w:pPr>
+      <w:r>
+        <w:rPr>
+          <w:rFonts w:asciiTheme="minorHAnsi" w:hAnsiTheme="minorHAnsi" w:cstheme="minorHAnsi"/>
+          <w:sz w:val="24"/>
+          <w:szCs w:val="24"/>
+        </w:rPr>
+        <w:t xml:space="preserve">We have changed &lt;%= </w:t>
+      </w:r>
+      <w:proofErr w:type="spellStart"/>
+      <w:proofErr w:type="gramStart"/>
+      <w:r>
+        <w:rPr>
+          <w:rFonts w:asciiTheme="minorHAnsi" w:hAnsiTheme="minorHAnsi" w:cstheme="minorHAnsi"/>
+          <w:sz w:val="24"/>
+          <w:szCs w:val="24"/>
+        </w:rPr>
+        <w:t>article.title</w:t>
+      </w:r>
+      <w:proofErr w:type="spellEnd"/>
+      <w:proofErr w:type="gramEnd"/>
+      <w:r>
+        <w:rPr>
+          <w:rFonts w:asciiTheme="minorHAnsi" w:hAnsiTheme="minorHAnsi" w:cstheme="minorHAnsi"/>
+          <w:sz w:val="24"/>
+          <w:szCs w:val="24"/>
+        </w:rPr>
+        <w:t xml:space="preserve"> %&gt; to &lt;%= </w:t>
+      </w:r>
+      <w:proofErr w:type="spellStart"/>
+      <w:r>
+        <w:rPr>
+          <w:rFonts w:asciiTheme="minorHAnsi" w:hAnsiTheme="minorHAnsi" w:cstheme="minorHAnsi"/>
+          <w:sz w:val="24"/>
+          <w:szCs w:val="24"/>
+        </w:rPr>
+        <w:t>link_to</w:t>
+      </w:r>
+      <w:proofErr w:type="spellEnd"/>
+      <w:r>
+        <w:rPr>
+          <w:rFonts w:asciiTheme="minorHAnsi" w:hAnsiTheme="minorHAnsi" w:cstheme="minorHAnsi"/>
+          <w:sz w:val="24"/>
+          <w:szCs w:val="24"/>
+        </w:rPr>
+        <w:t xml:space="preserve"> </w:t>
+      </w:r>
+      <w:proofErr w:type="spellStart"/>
+      <w:r>
+        <w:rPr>
+          <w:rFonts w:asciiTheme="minorHAnsi" w:hAnsiTheme="minorHAnsi" w:cstheme="minorHAnsi"/>
+          <w:sz w:val="24"/>
+          <w:szCs w:val="24"/>
+        </w:rPr>
+        <w:t>article.title</w:t>
+      </w:r>
+      <w:proofErr w:type="spellEnd"/>
+      <w:r>
+        <w:rPr>
+          <w:rFonts w:asciiTheme="minorHAnsi" w:hAnsiTheme="minorHAnsi" w:cstheme="minorHAnsi"/>
+          <w:sz w:val="24"/>
+          <w:szCs w:val="24"/>
+        </w:rPr>
+        <w:t xml:space="preserve">, </w:t>
+      </w:r>
+      <w:proofErr w:type="spellStart"/>
+      <w:r>
+        <w:rPr>
+          <w:rFonts w:asciiTheme="minorHAnsi" w:hAnsiTheme="minorHAnsi" w:cstheme="minorHAnsi"/>
+          <w:sz w:val="24"/>
+          <w:szCs w:val="24"/>
+        </w:rPr>
+        <w:t>article_path</w:t>
+      </w:r>
+      <w:proofErr w:type="spellEnd"/>
+      <w:r>
+        <w:rPr>
+          <w:rFonts w:asciiTheme="minorHAnsi" w:hAnsiTheme="minorHAnsi" w:cstheme="minorHAnsi"/>
+          <w:sz w:val="24"/>
+          <w:szCs w:val="24"/>
+        </w:rPr>
+        <w:t>(article) %&gt;</w:t>
+      </w:r>
+    </w:p>
+    <w:p>
+      <w:pPr>
+        <w:pStyle w:val="HTMLPreformatted"/>
+        <w:rPr>
+          <w:rFonts w:asciiTheme="minorHAnsi" w:hAnsiTheme="minorHAnsi" w:cstheme="minorHAnsi"/>
+          <w:sz w:val="24"/>
+          <w:szCs w:val="24"/>
+        </w:rPr>
+      </w:pPr>
+    </w:p>
+    <w:p>
+      <w:pPr>
+        <w:pStyle w:val="HTMLPreformatted"/>
+        <w:rPr>
+          <w:rFonts w:asciiTheme="minorHAnsi" w:hAnsiTheme="minorHAnsi" w:cstheme="minorHAnsi"/>
+          <w:sz w:val="24"/>
+          <w:szCs w:val="24"/>
+        </w:rPr>
+      </w:pPr>
+      <w:r>
+        <w:rPr>
+          <w:rFonts w:asciiTheme="minorHAnsi" w:hAnsiTheme="minorHAnsi" w:cstheme="minorHAnsi"/>
+          <w:sz w:val="24"/>
+          <w:szCs w:val="24"/>
+        </w:rPr>
+        <w:t xml:space="preserve">The first part is the </w:t>
+      </w:r>
+      <w:proofErr w:type="spellStart"/>
+      <w:r>
+        <w:rPr>
+          <w:rFonts w:asciiTheme="minorHAnsi" w:hAnsiTheme="minorHAnsi" w:cstheme="minorHAnsi"/>
+          <w:sz w:val="24"/>
+          <w:szCs w:val="24"/>
+        </w:rPr>
+        <w:t>link_to</w:t>
+      </w:r>
+      <w:proofErr w:type="spellEnd"/>
+      <w:r>
+        <w:rPr>
+          <w:rFonts w:asciiTheme="minorHAnsi" w:hAnsiTheme="minorHAnsi" w:cstheme="minorHAnsi"/>
+          <w:sz w:val="24"/>
+          <w:szCs w:val="24"/>
+        </w:rPr>
+        <w:t xml:space="preserve"> helper. This t</w:t>
+      </w:r>
+      <w:r>
+        <w:rPr>
+          <w:rFonts w:asciiTheme="minorHAnsi" w:hAnsiTheme="minorHAnsi" w:cstheme="minorHAnsi"/>
+          <w:sz w:val="24"/>
+          <w:szCs w:val="24"/>
+        </w:rPr>
+        <w:t>ells ruby that the text that fol</w:t>
+      </w:r>
+      <w:r>
+        <w:rPr>
+          <w:rFonts w:asciiTheme="minorHAnsi" w:hAnsiTheme="minorHAnsi" w:cstheme="minorHAnsi"/>
+          <w:sz w:val="24"/>
+          <w:szCs w:val="24"/>
+        </w:rPr>
+        <w:t>lows should be displayed and made into a link. In this case the article’s title will be displayed as a link. The next part is the route helper. This helper will generate the address of the page we want to visit upon clicking the article title. It generates html like the below.</w:t>
+      </w:r>
+    </w:p>
+    <w:p>
+      <w:pPr>
+        <w:pStyle w:val="HTMLPreformatted"/>
+        <w:rPr>
+          <w:rFonts w:asciiTheme="minorHAnsi" w:hAnsiTheme="minorHAnsi" w:cstheme="minorHAnsi"/>
+          <w:sz w:val="24"/>
+          <w:szCs w:val="24"/>
+        </w:rPr>
+      </w:pPr>
+    </w:p>
+    <w:p>
+      <w:pPr>
+        <w:pStyle w:val="HTMLPreformatted"/>
+        <w:rPr>
+          <w:rFonts w:asciiTheme="minorHAnsi" w:hAnsiTheme="minorHAnsi" w:cstheme="minorHAnsi"/>
+          <w:sz w:val="24"/>
+          <w:szCs w:val="24"/>
+        </w:rPr>
+      </w:pPr>
+      <w:r>
+        <w:rPr>
+          <w:rFonts w:asciiTheme="minorHAnsi" w:hAnsiTheme="minorHAnsi" w:cstheme="minorHAnsi"/>
+          <w:sz w:val="24"/>
+          <w:szCs w:val="24"/>
+        </w:rPr>
+        <w:t xml:space="preserve">&lt;a </w:t>
+      </w:r>
+      <w:proofErr w:type="spellStart"/>
+      <w:r>
+        <w:rPr>
+          <w:rFonts w:asciiTheme="minorHAnsi" w:hAnsiTheme="minorHAnsi" w:cstheme="minorHAnsi"/>
+          <w:sz w:val="24"/>
+          <w:szCs w:val="24"/>
+        </w:rPr>
+        <w:t>href</w:t>
+      </w:r>
+      <w:proofErr w:type="spellEnd"/>
+      <w:r>
+        <w:rPr>
+          <w:rFonts w:asciiTheme="minorHAnsi" w:hAnsiTheme="minorHAnsi" w:cstheme="minorHAnsi"/>
+          <w:sz w:val="24"/>
+          <w:szCs w:val="24"/>
+        </w:rPr>
+        <w:t>=”/articles/1”&gt;First Sample Article&lt;/a&gt;</w:t>
+      </w:r>
+    </w:p>
+    <w:p>
+      <w:pPr>
+        <w:pStyle w:val="HTMLPreformatted"/>
+        <w:rPr>
+          <w:rFonts w:asciiTheme="minorHAnsi" w:hAnsiTheme="minorHAnsi" w:cstheme="minorHAnsi"/>
+          <w:sz w:val="24"/>
+          <w:szCs w:val="24"/>
+        </w:rPr>
+      </w:pPr>
+    </w:p>
+    <w:p>
+      <w:pPr>
+        <w:pStyle w:val="HTMLPreformatted"/>
+        <w:rPr>
+          <w:rFonts w:asciiTheme="minorHAnsi" w:hAnsiTheme="minorHAnsi" w:cstheme="minorHAnsi"/>
+          <w:sz w:val="24"/>
+          <w:szCs w:val="24"/>
+        </w:rPr>
+      </w:pPr>
+      <w:r>
+        <w:rPr>
+          <w:rFonts w:asciiTheme="minorHAnsi" w:hAnsiTheme="minorHAnsi" w:cstheme="minorHAnsi"/>
+          <w:sz w:val="24"/>
+          <w:szCs w:val="24"/>
+        </w:rPr>
+        <w:t>Now I want to make a link at the bottom of the page which will take me to the page where I make new articles. To do this I have added the below to the index template.</w:t>
+      </w:r>
+    </w:p>
+    <w:p>
+      <w:pPr>
+        <w:pStyle w:val="HTMLPreformatted"/>
+        <w:rPr>
+          <w:rFonts w:asciiTheme="minorHAnsi" w:hAnsiTheme="minorHAnsi" w:cstheme="minorHAnsi"/>
+          <w:sz w:val="24"/>
+          <w:szCs w:val="24"/>
+        </w:rPr>
+      </w:pPr>
+      <w:r>
+        <w:rPr>
+          <w:rFonts w:asciiTheme="minorHAnsi" w:hAnsiTheme="minorHAnsi" w:cstheme="minorHAnsi"/>
+          <w:sz w:val="24"/>
+          <w:szCs w:val="24"/>
+        </w:rPr>
+        <w:t xml:space="preserve">&lt;%= </w:t>
+      </w:r>
+      <w:proofErr w:type="spellStart"/>
+      <w:r>
+        <w:rPr>
+          <w:rFonts w:asciiTheme="minorHAnsi" w:hAnsiTheme="minorHAnsi" w:cstheme="minorHAnsi"/>
+          <w:sz w:val="24"/>
+          <w:szCs w:val="24"/>
+        </w:rPr>
+        <w:t>link_to</w:t>
+      </w:r>
+      <w:proofErr w:type="spellEnd"/>
+      <w:r>
+        <w:rPr>
+          <w:rFonts w:asciiTheme="minorHAnsi" w:hAnsiTheme="minorHAnsi" w:cstheme="minorHAnsi"/>
+          <w:sz w:val="24"/>
+          <w:szCs w:val="24"/>
+        </w:rPr>
+        <w:t xml:space="preserve"> "Create a New Article", </w:t>
+      </w:r>
+      <w:proofErr w:type="spellStart"/>
+      <w:r>
+        <w:rPr>
+          <w:rFonts w:asciiTheme="minorHAnsi" w:hAnsiTheme="minorHAnsi" w:cstheme="minorHAnsi"/>
+          <w:sz w:val="24"/>
+          <w:szCs w:val="24"/>
+        </w:rPr>
+        <w:t>new_article_path</w:t>
+      </w:r>
+      <w:proofErr w:type="spellEnd"/>
+      <w:r>
+        <w:rPr>
+          <w:rFonts w:asciiTheme="minorHAnsi" w:hAnsiTheme="minorHAnsi" w:cstheme="minorHAnsi"/>
+          <w:sz w:val="24"/>
+          <w:szCs w:val="24"/>
+        </w:rPr>
+        <w:t xml:space="preserve"> %&gt;</w:t>
+      </w:r>
+    </w:p>
+    <w:p>
+      <w:pPr>
+        <w:pStyle w:val="HTMLPreformatted"/>
+        <w:rPr>
+          <w:rFonts w:asciiTheme="minorHAnsi" w:hAnsiTheme="minorHAnsi" w:cstheme="minorHAnsi"/>
+          <w:sz w:val="24"/>
+          <w:szCs w:val="24"/>
+        </w:rPr>
+      </w:pPr>
+      <w:r>
+        <w:rPr>
+          <w:rFonts w:asciiTheme="minorHAnsi" w:hAnsiTheme="minorHAnsi" w:cstheme="minorHAnsi"/>
+          <w:sz w:val="24"/>
+          <w:szCs w:val="24"/>
+        </w:rPr>
+        <w:t xml:space="preserve">It is </w:t>
+      </w:r>
+      <w:proofErr w:type="gramStart"/>
+      <w:r>
+        <w:rPr>
+          <w:rFonts w:asciiTheme="minorHAnsi" w:hAnsiTheme="minorHAnsi" w:cstheme="minorHAnsi"/>
+          <w:sz w:val="24"/>
+          <w:szCs w:val="24"/>
+        </w:rPr>
+        <w:t>similar to</w:t>
+      </w:r>
+      <w:proofErr w:type="gramEnd"/>
+      <w:r>
+        <w:rPr>
+          <w:rFonts w:asciiTheme="minorHAnsi" w:hAnsiTheme="minorHAnsi" w:cstheme="minorHAnsi"/>
+          <w:sz w:val="24"/>
+          <w:szCs w:val="24"/>
+        </w:rPr>
+        <w:t xml:space="preserve"> the other link but the path I used is different. It uses the new article route which in turn uses the </w:t>
+      </w:r>
+      <w:proofErr w:type="spellStart"/>
+      <w:r>
+        <w:rPr>
+          <w:rFonts w:asciiTheme="minorHAnsi" w:hAnsiTheme="minorHAnsi" w:cstheme="minorHAnsi"/>
+          <w:sz w:val="24"/>
+          <w:szCs w:val="24"/>
+        </w:rPr>
+        <w:t>article#new</w:t>
+      </w:r>
+      <w:proofErr w:type="spellEnd"/>
+      <w:r>
+        <w:rPr>
+          <w:rFonts w:asciiTheme="minorHAnsi" w:hAnsiTheme="minorHAnsi" w:cstheme="minorHAnsi"/>
+          <w:sz w:val="24"/>
+          <w:szCs w:val="24"/>
+        </w:rPr>
+        <w:t xml:space="preserve"> action (which I haven’t made yet).</w:t>
+      </w:r>
+    </w:p>
+    <w:p>
+      <w:pPr>
+        <w:pStyle w:val="HTMLPreformatted"/>
+        <w:rPr>
+          <w:rFonts w:asciiTheme="minorHAnsi" w:hAnsiTheme="minorHAnsi" w:cstheme="minorHAnsi"/>
+          <w:sz w:val="24"/>
+          <w:szCs w:val="24"/>
+        </w:rPr>
+      </w:pPr>
+    </w:p>
+    <w:p>
+      <w:pPr>
+        <w:pStyle w:val="HTMLPreformatted"/>
+        <w:rPr>
+          <w:rFonts w:asciiTheme="minorHAnsi" w:hAnsiTheme="minorHAnsi" w:cstheme="minorHAnsi"/>
+          <w:sz w:val="24"/>
+          <w:szCs w:val="24"/>
+        </w:rPr>
+      </w:pPr>
+      <w:proofErr w:type="spellStart"/>
+      <w:proofErr w:type="gramStart"/>
+      <w:r>
+        <w:rPr>
+          <w:rFonts w:asciiTheme="minorHAnsi" w:hAnsiTheme="minorHAnsi" w:cstheme="minorHAnsi"/>
+          <w:sz w:val="24"/>
+          <w:szCs w:val="24"/>
+        </w:rPr>
+        <w:t>Lets</w:t>
+      </w:r>
+      <w:proofErr w:type="spellEnd"/>
+      <w:proofErr w:type="gramEnd"/>
+      <w:r>
+        <w:rPr>
+          <w:rFonts w:asciiTheme="minorHAnsi" w:hAnsiTheme="minorHAnsi" w:cstheme="minorHAnsi"/>
+          <w:sz w:val="24"/>
+          <w:szCs w:val="24"/>
+        </w:rPr>
+        <w:t xml:space="preserve"> not forget that so far my page is very boring. It looks terrible. We will want to be able to style this link with </w:t>
+      </w:r>
+      <w:proofErr w:type="spellStart"/>
+      <w:r>
+        <w:rPr>
+          <w:rFonts w:asciiTheme="minorHAnsi" w:hAnsiTheme="minorHAnsi" w:cstheme="minorHAnsi"/>
+          <w:sz w:val="24"/>
+          <w:szCs w:val="24"/>
+        </w:rPr>
+        <w:t>css</w:t>
+      </w:r>
+      <w:proofErr w:type="spellEnd"/>
+      <w:r>
+        <w:rPr>
+          <w:rFonts w:asciiTheme="minorHAnsi" w:hAnsiTheme="minorHAnsi" w:cstheme="minorHAnsi"/>
+          <w:sz w:val="24"/>
+          <w:szCs w:val="24"/>
+        </w:rPr>
+        <w:t xml:space="preserve"> later. To do this the link will need a HTML attribute/class. To add the attribute to the link we add it to the end of the link in the style of a ruby hash as below. We will now be able to style the link </w:t>
+      </w:r>
+      <w:proofErr w:type="gramStart"/>
+      <w:r>
+        <w:rPr>
+          <w:rFonts w:asciiTheme="minorHAnsi" w:hAnsiTheme="minorHAnsi" w:cstheme="minorHAnsi"/>
+          <w:sz w:val="24"/>
+          <w:szCs w:val="24"/>
+        </w:rPr>
+        <w:t>later on</w:t>
+      </w:r>
+      <w:proofErr w:type="gramEnd"/>
+      <w:r>
+        <w:rPr>
+          <w:rFonts w:asciiTheme="minorHAnsi" w:hAnsiTheme="minorHAnsi" w:cstheme="minorHAnsi"/>
+          <w:sz w:val="24"/>
+          <w:szCs w:val="24"/>
+        </w:rPr>
+        <w:t xml:space="preserve">. </w:t>
+      </w:r>
+    </w:p>
+    <w:p>
+      <w:pPr>
+        <w:pStyle w:val="HTMLPreformatted"/>
+        <w:rPr>
+          <w:rFonts w:asciiTheme="minorHAnsi" w:hAnsiTheme="minorHAnsi" w:cstheme="minorHAnsi"/>
+          <w:color w:val="4472C4" w:themeColor="accent1"/>
+          <w:sz w:val="24"/>
+          <w:szCs w:val="24"/>
+        </w:rPr>
+      </w:pPr>
+      <w:r>
+        <w:rPr>
+          <w:rFonts w:asciiTheme="minorHAnsi" w:hAnsiTheme="minorHAnsi" w:cstheme="minorHAnsi"/>
+          <w:sz w:val="24"/>
+          <w:szCs w:val="24"/>
+        </w:rPr>
+        <w:t xml:space="preserve">&lt;% </w:t>
+      </w:r>
+      <w:proofErr w:type="spellStart"/>
+      <w:r>
+        <w:rPr>
+          <w:rFonts w:asciiTheme="minorHAnsi" w:hAnsiTheme="minorHAnsi" w:cstheme="minorHAnsi"/>
+          <w:sz w:val="24"/>
+          <w:szCs w:val="24"/>
+        </w:rPr>
+        <w:t>link_to</w:t>
+      </w:r>
+      <w:proofErr w:type="spellEnd"/>
+      <w:r>
+        <w:rPr>
+          <w:rFonts w:asciiTheme="minorHAnsi" w:hAnsiTheme="minorHAnsi" w:cstheme="minorHAnsi"/>
+          <w:sz w:val="24"/>
+          <w:szCs w:val="24"/>
+        </w:rPr>
+        <w:t xml:space="preserve"> “Create a New Article”, </w:t>
+      </w:r>
+      <w:proofErr w:type="spellStart"/>
+      <w:r>
+        <w:rPr>
+          <w:rFonts w:asciiTheme="minorHAnsi" w:hAnsiTheme="minorHAnsi" w:cstheme="minorHAnsi"/>
+          <w:sz w:val="24"/>
+          <w:szCs w:val="24"/>
+        </w:rPr>
+        <w:t>new_article_path</w:t>
+      </w:r>
+      <w:proofErr w:type="spellEnd"/>
+      <w:r>
+        <w:rPr>
+          <w:rFonts w:asciiTheme="minorHAnsi" w:hAnsiTheme="minorHAnsi" w:cstheme="minorHAnsi"/>
+          <w:sz w:val="24"/>
+          <w:szCs w:val="24"/>
+        </w:rPr>
+        <w:t xml:space="preserve">, </w:t>
+      </w:r>
+      <w:r>
+        <w:rPr>
+          <w:rFonts w:asciiTheme="minorHAnsi" w:hAnsiTheme="minorHAnsi" w:cstheme="minorHAnsi"/>
+          <w:color w:val="4472C4" w:themeColor="accent1"/>
+          <w:sz w:val="24"/>
+          <w:szCs w:val="24"/>
+        </w:rPr>
+        <w:t>class: ‘</w:t>
+      </w:r>
+      <w:proofErr w:type="spellStart"/>
+      <w:r>
+        <w:rPr>
+          <w:rFonts w:asciiTheme="minorHAnsi" w:hAnsiTheme="minorHAnsi" w:cstheme="minorHAnsi"/>
+          <w:color w:val="4472C4" w:themeColor="accent1"/>
+          <w:sz w:val="24"/>
+          <w:szCs w:val="24"/>
+        </w:rPr>
+        <w:t>article_title</w:t>
+      </w:r>
+      <w:proofErr w:type="spellEnd"/>
+      <w:r>
+        <w:rPr>
+          <w:rFonts w:asciiTheme="minorHAnsi" w:hAnsiTheme="minorHAnsi" w:cstheme="minorHAnsi"/>
+          <w:color w:val="4472C4" w:themeColor="accent1"/>
+          <w:sz w:val="24"/>
+          <w:szCs w:val="24"/>
+        </w:rPr>
+        <w:t>’</w:t>
+      </w:r>
+      <w:r>
+        <w:rPr>
+          <w:rFonts w:asciiTheme="minorHAnsi" w:hAnsiTheme="minorHAnsi" w:cstheme="minorHAnsi"/>
+          <w:color w:val="4472C4" w:themeColor="accent1"/>
+          <w:sz w:val="24"/>
+          <w:szCs w:val="24"/>
+        </w:rPr>
+        <w:t xml:space="preserve"> %&gt;</w:t>
+      </w:r>
+    </w:p>
+    <w:p>
+      <w:pPr>
+        <w:pStyle w:val="HTMLPreformatted"/>
+        <w:rPr>
+          <w:rFonts w:asciiTheme="minorHAnsi" w:hAnsiTheme="minorHAnsi" w:cstheme="minorHAnsi"/>
+          <w:color w:val="4472C4" w:themeColor="accent1"/>
+          <w:sz w:val="24"/>
+          <w:szCs w:val="24"/>
+        </w:rPr>
+      </w:pPr>
+    </w:p>
+    <w:p>
+      <w:pPr>
+        <w:pStyle w:val="HTMLPreformatted"/>
+        <w:rPr>
+          <w:rFonts w:asciiTheme="minorHAnsi" w:hAnsiTheme="minorHAnsi" w:cstheme="minorHAnsi"/>
+          <w:sz w:val="24"/>
+          <w:szCs w:val="24"/>
+        </w:rPr>
+      </w:pPr>
+      <w:r>
+        <w:rPr>
+          <w:rFonts w:asciiTheme="minorHAnsi" w:hAnsiTheme="minorHAnsi" w:cstheme="minorHAnsi"/>
+          <w:sz w:val="24"/>
+          <w:szCs w:val="24"/>
+        </w:rPr>
+        <w:t>THE SHOW ACTION</w:t>
+      </w:r>
+    </w:p>
+    <w:p>
+      <w:pPr>
+        <w:pStyle w:val="HTMLPreformatted"/>
+        <w:rPr>
+          <w:rFonts w:asciiTheme="minorHAnsi" w:hAnsiTheme="minorHAnsi" w:cstheme="minorHAnsi"/>
+          <w:sz w:val="24"/>
+          <w:szCs w:val="24"/>
+        </w:rPr>
+      </w:pPr>
+      <w:proofErr w:type="gramStart"/>
+      <w:r>
+        <w:rPr>
+          <w:rFonts w:asciiTheme="minorHAnsi" w:hAnsiTheme="minorHAnsi" w:cstheme="minorHAnsi"/>
+          <w:sz w:val="24"/>
+          <w:szCs w:val="24"/>
+        </w:rPr>
+        <w:t>In order for</w:t>
+      </w:r>
+      <w:proofErr w:type="gramEnd"/>
+      <w:r>
+        <w:rPr>
+          <w:rFonts w:asciiTheme="minorHAnsi" w:hAnsiTheme="minorHAnsi" w:cstheme="minorHAnsi"/>
+          <w:sz w:val="24"/>
+          <w:szCs w:val="24"/>
+        </w:rPr>
+        <w:t xml:space="preserve"> our article links to work we will need to define the show action in the </w:t>
+      </w:r>
+      <w:proofErr w:type="spellStart"/>
+      <w:r>
+        <w:rPr>
+          <w:rFonts w:asciiTheme="minorHAnsi" w:hAnsiTheme="minorHAnsi" w:cstheme="minorHAnsi"/>
+          <w:sz w:val="24"/>
+          <w:szCs w:val="24"/>
+        </w:rPr>
+        <w:t>Articles_controller</w:t>
+      </w:r>
+      <w:proofErr w:type="spellEnd"/>
+      <w:r>
+        <w:rPr>
+          <w:rFonts w:asciiTheme="minorHAnsi" w:hAnsiTheme="minorHAnsi" w:cstheme="minorHAnsi"/>
+          <w:sz w:val="24"/>
+          <w:szCs w:val="24"/>
+        </w:rPr>
+        <w:t xml:space="preserve"> and then create a view to see them.</w:t>
+      </w:r>
+    </w:p>
+    <w:p>
+      <w:pPr>
+        <w:pStyle w:val="HTMLPreformatted"/>
+        <w:rPr>
+          <w:rFonts w:asciiTheme="minorHAnsi" w:hAnsiTheme="minorHAnsi" w:cstheme="minorHAnsi"/>
+          <w:sz w:val="24"/>
+          <w:szCs w:val="24"/>
+        </w:rPr>
+      </w:pPr>
+    </w:p>
+    <w:p>
+      <w:pPr>
+        <w:pStyle w:val="HTMLPreformatted"/>
+        <w:rPr>
+          <w:rFonts w:asciiTheme="minorHAnsi" w:hAnsiTheme="minorHAnsi" w:cstheme="minorHAnsi"/>
+          <w:sz w:val="24"/>
+          <w:szCs w:val="24"/>
+        </w:rPr>
+      </w:pPr>
+      <w:r>
+        <w:rPr>
+          <w:rFonts w:asciiTheme="minorHAnsi" w:hAnsiTheme="minorHAnsi" w:cstheme="minorHAnsi"/>
+          <w:sz w:val="24"/>
+          <w:szCs w:val="24"/>
+        </w:rPr>
+        <w:t xml:space="preserve">We can define the show action under the index method as below. </w:t>
+      </w:r>
+    </w:p>
+    <w:p>
+      <w:pPr>
+        <w:pStyle w:val="HTMLPreformatted"/>
+        <w:rPr>
+          <w:rFonts w:asciiTheme="minorHAnsi" w:hAnsiTheme="minorHAnsi" w:cstheme="minorHAnsi"/>
+          <w:sz w:val="24"/>
+          <w:szCs w:val="24"/>
+        </w:rPr>
+      </w:pPr>
+      <w:r>
+        <w:rPr>
+          <w:noProof/>
+        </w:rPr>
+        <w:lastRenderedPageBreak/>
+        <w:drawing>
+          <wp:inline distT="0" distB="0" distL="0" distR="0" wp14:anchorId="3D198AF0" wp14:editId="06689214">
+            <wp:extent cx="5124450" cy="1990725"/>
+            <wp:effectExtent l="0" t="0" r="0" b="9525"/>
+            <wp:docPr id="14" name="Picture 14"/>
+            <wp:cNvGraphicFramePr>
+              <a:graphicFrameLocks xmlns:a="http://schemas.openxmlformats.org/drawingml/2006/main" noChangeAspect="1"/>
+            </wp:cNvGraphicFramePr>
+            <a:graphic xmlns:a="http://schemas.openxmlformats.org/drawingml/2006/main">
+              <a:graphicData uri="http://schemas.openxmlformats.org/drawingml/2006/picture">
+                <pic:pic xmlns:pic="http://schemas.openxmlformats.org/drawingml/2006/picture">
+                  <pic:nvPicPr>
+                    <pic:cNvPr id="1" name=""/>
+                    <pic:cNvPicPr/>
+                  </pic:nvPicPr>
+                  <pic:blipFill>
+                    <a:blip r:embed="rId19"/>
+                    <a:stretch>
+                      <a:fillRect/>
+                    </a:stretch>
+                  </pic:blipFill>
+                  <pic:spPr>
+                    <a:xfrm>
+                      <a:off x="0" y="0"/>
+                      <a:ext cx="5124450" cy="1990725"/>
+                    </a:xfrm>
+                    <a:prstGeom prst="rect">
+                      <a:avLst/>
+                    </a:prstGeom>
+                  </pic:spPr>
+                </pic:pic>
+              </a:graphicData>
+            </a:graphic>
+          </wp:inline>
+        </w:drawing>
+      </w:r>
+    </w:p>
+    <w:p>
+      <w:pPr>
+        <w:pStyle w:val="HTMLPreformatted"/>
+        <w:rPr>
+          <w:rFonts w:asciiTheme="minorHAnsi" w:hAnsiTheme="minorHAnsi" w:cstheme="minorHAnsi"/>
+          <w:sz w:val="24"/>
+          <w:szCs w:val="24"/>
+        </w:rPr>
+      </w:pPr>
+      <w:r>
+        <w:rPr>
+          <w:rFonts w:asciiTheme="minorHAnsi" w:hAnsiTheme="minorHAnsi" w:cstheme="minorHAnsi"/>
+          <w:sz w:val="24"/>
+          <w:szCs w:val="24"/>
+        </w:rPr>
+        <w:t xml:space="preserve">Remember that actions are just the name for methods which exist within a controller. </w:t>
+      </w:r>
+      <w:proofErr w:type="gramStart"/>
+      <w:r>
+        <w:rPr>
+          <w:rFonts w:asciiTheme="minorHAnsi" w:hAnsiTheme="minorHAnsi" w:cstheme="minorHAnsi"/>
+          <w:sz w:val="24"/>
+          <w:szCs w:val="24"/>
+        </w:rPr>
+        <w:t>So</w:t>
+      </w:r>
+      <w:proofErr w:type="gramEnd"/>
+      <w:r>
+        <w:rPr>
+          <w:rFonts w:asciiTheme="minorHAnsi" w:hAnsiTheme="minorHAnsi" w:cstheme="minorHAnsi"/>
+          <w:sz w:val="24"/>
+          <w:szCs w:val="24"/>
+        </w:rPr>
+        <w:t xml:space="preserve"> the </w:t>
+      </w:r>
+      <w:proofErr w:type="spellStart"/>
+      <w:r>
+        <w:rPr>
+          <w:rFonts w:asciiTheme="minorHAnsi" w:hAnsiTheme="minorHAnsi" w:cstheme="minorHAnsi"/>
+          <w:sz w:val="24"/>
+          <w:szCs w:val="24"/>
+        </w:rPr>
+        <w:t>articles_controller’s</w:t>
+      </w:r>
+      <w:proofErr w:type="spellEnd"/>
+      <w:r>
+        <w:rPr>
+          <w:rFonts w:asciiTheme="minorHAnsi" w:hAnsiTheme="minorHAnsi" w:cstheme="minorHAnsi"/>
+          <w:sz w:val="24"/>
+          <w:szCs w:val="24"/>
+        </w:rPr>
+        <w:t xml:space="preserve"> actions are its methods.</w:t>
+      </w:r>
+    </w:p>
+    <w:p>
+      <w:pPr>
+        <w:pStyle w:val="HTMLPreformatted"/>
+        <w:rPr>
+          <w:rFonts w:asciiTheme="minorHAnsi" w:hAnsiTheme="minorHAnsi" w:cstheme="minorHAnsi"/>
+          <w:sz w:val="24"/>
+          <w:szCs w:val="24"/>
+        </w:rPr>
+      </w:pPr>
+    </w:p>
+    <w:p>
+      <w:pPr>
+        <w:pStyle w:val="HTMLPreformatted"/>
+        <w:rPr>
+          <w:rFonts w:asciiTheme="minorHAnsi" w:hAnsiTheme="minorHAnsi" w:cstheme="minorHAnsi"/>
+          <w:sz w:val="24"/>
+          <w:szCs w:val="24"/>
+        </w:rPr>
+      </w:pPr>
+      <w:r>
+        <w:rPr>
+          <w:rFonts w:asciiTheme="minorHAnsi" w:hAnsiTheme="minorHAnsi" w:cstheme="minorHAnsi"/>
+          <w:sz w:val="24"/>
+          <w:szCs w:val="24"/>
+        </w:rPr>
+        <w:t>Now if we click the first article title our error message changes to “missing template”.</w:t>
+      </w:r>
+    </w:p>
+    <w:p>
+      <w:pPr>
+        <w:pStyle w:val="HTMLPreformatted"/>
+        <w:rPr>
+          <w:rFonts w:asciiTheme="minorHAnsi" w:hAnsiTheme="minorHAnsi" w:cstheme="minorHAnsi"/>
+          <w:sz w:val="24"/>
+          <w:szCs w:val="24"/>
+        </w:rPr>
+      </w:pPr>
+    </w:p>
+    <w:p>
+      <w:pPr>
+        <w:pStyle w:val="HTMLPreformatted"/>
+        <w:rPr>
+          <w:rFonts w:asciiTheme="minorHAnsi" w:hAnsiTheme="minorHAnsi" w:cstheme="minorHAnsi"/>
+          <w:sz w:val="24"/>
+          <w:szCs w:val="24"/>
+        </w:rPr>
+      </w:pPr>
+      <w:r>
+        <w:rPr>
+          <w:rFonts w:asciiTheme="minorHAnsi" w:hAnsiTheme="minorHAnsi" w:cstheme="minorHAnsi"/>
+          <w:sz w:val="24"/>
+          <w:szCs w:val="24"/>
+        </w:rPr>
+        <w:t>SIDE NOTE</w:t>
+      </w:r>
+    </w:p>
+    <w:p>
+      <w:pPr>
+        <w:pStyle w:val="HTMLPreformatted"/>
+        <w:rPr>
+          <w:rFonts w:asciiTheme="minorHAnsi" w:hAnsiTheme="minorHAnsi" w:cstheme="minorHAnsi"/>
+          <w:i/>
+          <w:sz w:val="24"/>
+          <w:szCs w:val="24"/>
+        </w:rPr>
+      </w:pPr>
+      <w:r>
+        <w:rPr>
+          <w:rFonts w:asciiTheme="minorHAnsi" w:hAnsiTheme="minorHAnsi" w:cstheme="minorHAnsi"/>
+          <w:i/>
+          <w:sz w:val="24"/>
+          <w:szCs w:val="24"/>
+        </w:rPr>
+        <w:t xml:space="preserve">When we click the first article, the URL is </w:t>
+      </w:r>
+      <w:hyperlink r:id="rId20" w:history="1">
+        <w:r>
+          <w:rPr>
+            <w:rStyle w:val="Hyperlink"/>
+            <w:rFonts w:asciiTheme="minorHAnsi" w:hAnsiTheme="minorHAnsi" w:cstheme="minorHAnsi"/>
+            <w:sz w:val="24"/>
+            <w:szCs w:val="24"/>
+          </w:rPr>
+          <w:t>http://localhost:3000/articles/1</w:t>
+        </w:r>
+      </w:hyperlink>
+      <w:r>
+        <w:rPr>
+          <w:rFonts w:asciiTheme="minorHAnsi" w:hAnsiTheme="minorHAnsi" w:cstheme="minorHAnsi"/>
+          <w:i/>
+          <w:sz w:val="24"/>
+          <w:szCs w:val="24"/>
+        </w:rPr>
+        <w:t xml:space="preserve"> . This URL was generated using the </w:t>
+      </w:r>
+      <w:proofErr w:type="spellStart"/>
+      <w:r>
+        <w:rPr>
+          <w:rFonts w:asciiTheme="minorHAnsi" w:hAnsiTheme="minorHAnsi" w:cstheme="minorHAnsi"/>
+          <w:i/>
+          <w:sz w:val="24"/>
+          <w:szCs w:val="24"/>
+        </w:rPr>
+        <w:t>article_path</w:t>
+      </w:r>
+      <w:proofErr w:type="spellEnd"/>
+      <w:r>
+        <w:rPr>
+          <w:rFonts w:asciiTheme="minorHAnsi" w:hAnsiTheme="minorHAnsi" w:cstheme="minorHAnsi"/>
+          <w:i/>
+          <w:sz w:val="24"/>
+          <w:szCs w:val="24"/>
+        </w:rPr>
+        <w:t xml:space="preserve">(article) route. It found the id of the article in the database and added it to the end of the URL. When we click the </w:t>
+      </w:r>
+      <w:proofErr w:type="gramStart"/>
+      <w:r>
+        <w:rPr>
+          <w:rFonts w:asciiTheme="minorHAnsi" w:hAnsiTheme="minorHAnsi" w:cstheme="minorHAnsi"/>
+          <w:i/>
+          <w:sz w:val="24"/>
+          <w:szCs w:val="24"/>
+        </w:rPr>
+        <w:t>article</w:t>
+      </w:r>
+      <w:proofErr w:type="gramEnd"/>
+      <w:r>
+        <w:rPr>
+          <w:rFonts w:asciiTheme="minorHAnsi" w:hAnsiTheme="minorHAnsi" w:cstheme="minorHAnsi"/>
+          <w:i/>
+          <w:sz w:val="24"/>
+          <w:szCs w:val="24"/>
+        </w:rPr>
+        <w:t xml:space="preserve"> we want to be able to see the title and body of th</w:t>
+      </w:r>
+      <w:r>
+        <w:rPr>
+          <w:rFonts w:asciiTheme="minorHAnsi" w:hAnsiTheme="minorHAnsi" w:cstheme="minorHAnsi"/>
+          <w:i/>
+          <w:sz w:val="24"/>
+          <w:szCs w:val="24"/>
+        </w:rPr>
+        <w:t xml:space="preserve">e article. We </w:t>
+      </w:r>
+      <w:proofErr w:type="gramStart"/>
+      <w:r>
+        <w:rPr>
+          <w:rFonts w:asciiTheme="minorHAnsi" w:hAnsiTheme="minorHAnsi" w:cstheme="minorHAnsi"/>
+          <w:i/>
+          <w:sz w:val="24"/>
+          <w:szCs w:val="24"/>
+        </w:rPr>
+        <w:t>are able to</w:t>
+      </w:r>
+      <w:proofErr w:type="gramEnd"/>
+      <w:r>
+        <w:rPr>
+          <w:rFonts w:asciiTheme="minorHAnsi" w:hAnsiTheme="minorHAnsi" w:cstheme="minorHAnsi"/>
+          <w:i/>
+          <w:sz w:val="24"/>
+          <w:szCs w:val="24"/>
+        </w:rPr>
+        <w:t xml:space="preserve"> use the number at the end of the URL to search through the database if we use </w:t>
+      </w:r>
+      <w:proofErr w:type="spellStart"/>
+      <w:r>
+        <w:rPr>
+          <w:rFonts w:asciiTheme="minorHAnsi" w:hAnsiTheme="minorHAnsi" w:cstheme="minorHAnsi"/>
+          <w:i/>
+          <w:sz w:val="24"/>
+          <w:szCs w:val="24"/>
+        </w:rPr>
+        <w:t>params</w:t>
+      </w:r>
+      <w:proofErr w:type="spellEnd"/>
+      <w:r>
+        <w:rPr>
+          <w:rFonts w:asciiTheme="minorHAnsi" w:hAnsiTheme="minorHAnsi" w:cstheme="minorHAnsi"/>
+          <w:i/>
+          <w:sz w:val="24"/>
+          <w:szCs w:val="24"/>
+        </w:rPr>
+        <w:t>.</w:t>
+      </w:r>
+    </w:p>
+    <w:p>
+      <w:pPr>
+        <w:pStyle w:val="HTMLPreformatted"/>
+        <w:rPr>
+          <w:rFonts w:asciiTheme="minorHAnsi" w:hAnsiTheme="minorHAnsi" w:cstheme="minorHAnsi"/>
+          <w:i/>
+          <w:sz w:val="24"/>
+          <w:szCs w:val="24"/>
+        </w:rPr>
+      </w:pPr>
+    </w:p>
+    <w:p>
+      <w:pPr>
+        <w:pStyle w:val="HTMLPreformatted"/>
+        <w:rPr>
+          <w:rFonts w:asciiTheme="minorHAnsi" w:hAnsiTheme="minorHAnsi" w:cstheme="minorHAnsi"/>
+          <w:i/>
+          <w:sz w:val="24"/>
+          <w:szCs w:val="24"/>
+        </w:rPr>
+      </w:pPr>
+      <w:proofErr w:type="spellStart"/>
+      <w:r>
+        <w:rPr>
+          <w:rFonts w:asciiTheme="minorHAnsi" w:hAnsiTheme="minorHAnsi" w:cstheme="minorHAnsi"/>
+          <w:i/>
+          <w:sz w:val="24"/>
+          <w:szCs w:val="24"/>
+        </w:rPr>
+        <w:t>Params</w:t>
+      </w:r>
+      <w:proofErr w:type="spellEnd"/>
+      <w:r>
+        <w:rPr>
+          <w:rFonts w:asciiTheme="minorHAnsi" w:hAnsiTheme="minorHAnsi" w:cstheme="minorHAnsi"/>
+          <w:i/>
+          <w:sz w:val="24"/>
+          <w:szCs w:val="24"/>
+        </w:rPr>
+        <w:t xml:space="preserve"> is a method within the controller which will return a hash of the requested parameters/value. We often call the </w:t>
+      </w:r>
+      <w:proofErr w:type="spellStart"/>
+      <w:r>
+        <w:rPr>
+          <w:rFonts w:asciiTheme="minorHAnsi" w:hAnsiTheme="minorHAnsi" w:cstheme="minorHAnsi"/>
+          <w:i/>
+          <w:sz w:val="24"/>
+          <w:szCs w:val="24"/>
+        </w:rPr>
+        <w:t>params</w:t>
+      </w:r>
+      <w:proofErr w:type="spellEnd"/>
+      <w:r>
+        <w:rPr>
+          <w:rFonts w:asciiTheme="minorHAnsi" w:hAnsiTheme="minorHAnsi" w:cstheme="minorHAnsi"/>
+          <w:i/>
+          <w:sz w:val="24"/>
+          <w:szCs w:val="24"/>
+        </w:rPr>
+        <w:t xml:space="preserve"> method the </w:t>
+      </w:r>
+      <w:proofErr w:type="spellStart"/>
+      <w:r>
+        <w:rPr>
+          <w:rFonts w:asciiTheme="minorHAnsi" w:hAnsiTheme="minorHAnsi" w:cstheme="minorHAnsi"/>
+          <w:i/>
+          <w:sz w:val="24"/>
+          <w:szCs w:val="24"/>
+        </w:rPr>
+        <w:t>params</w:t>
+      </w:r>
+      <w:proofErr w:type="spellEnd"/>
+      <w:r>
+        <w:rPr>
+          <w:rFonts w:asciiTheme="minorHAnsi" w:hAnsiTheme="minorHAnsi" w:cstheme="minorHAnsi"/>
+          <w:i/>
+          <w:sz w:val="24"/>
+          <w:szCs w:val="24"/>
+        </w:rPr>
+        <w:t xml:space="preserve"> hash (even though it’s a method which return a hash!) Within the hash we can access the article ID. We add the below to the show action.</w:t>
+      </w:r>
+    </w:p>
+    <w:p>
+      <w:pPr>
+        <w:pStyle w:val="HTMLPreformatted"/>
+        <w:rPr>
+          <w:rFonts w:asciiTheme="minorHAnsi" w:hAnsiTheme="minorHAnsi" w:cstheme="minorHAnsi"/>
+          <w:i/>
+          <w:sz w:val="24"/>
+          <w:szCs w:val="24"/>
+        </w:rPr>
+      </w:pPr>
+      <w:r>
+        <w:rPr>
+          <w:noProof/>
+        </w:rPr>
+        <w:drawing>
+          <wp:inline distT="0" distB="0" distL="0" distR="0" wp14:anchorId="7B1E7E3A" wp14:editId="5B5ABCFC">
+            <wp:extent cx="4591050" cy="1104900"/>
+            <wp:effectExtent l="0" t="0" r="0" b="0"/>
+            <wp:docPr id="15" name="Picture 15"/>
+            <wp:cNvGraphicFramePr>
+              <a:graphicFrameLocks xmlns:a="http://schemas.openxmlformats.org/drawingml/2006/main" noChangeAspect="1"/>
+            </wp:cNvGraphicFramePr>
+            <a:graphic xmlns:a="http://schemas.openxmlformats.org/drawingml/2006/main">
+              <a:graphicData uri="http://schemas.openxmlformats.org/drawingml/2006/picture">
+                <pic:pic xmlns:pic="http://schemas.openxmlformats.org/drawingml/2006/picture">
+                  <pic:nvPicPr>
+                    <pic:cNvPr id="1" name=""/>
+                    <pic:cNvPicPr/>
+                  </pic:nvPicPr>
+                  <pic:blipFill>
+                    <a:blip r:embed="rId21"/>
+                    <a:stretch>
+                      <a:fillRect/>
+                    </a:stretch>
+                  </pic:blipFill>
+                  <pic:spPr>
+                    <a:xfrm>
+                      <a:off x="0" y="0"/>
+                      <a:ext cx="4591050" cy="1104900"/>
+                    </a:xfrm>
+                    <a:prstGeom prst="rect">
+                      <a:avLst/>
+                    </a:prstGeom>
+                  </pic:spPr>
+                </pic:pic>
+              </a:graphicData>
+            </a:graphic>
+          </wp:inline>
+        </w:drawing>
+      </w:r>
+    </w:p>
+    <w:p>
+      <w:pPr>
+        <w:pStyle w:val="HTMLPreformatted"/>
+        <w:rPr>
+          <w:rFonts w:asciiTheme="minorHAnsi" w:hAnsiTheme="minorHAnsi" w:cstheme="minorHAnsi"/>
+          <w:i/>
+          <w:sz w:val="24"/>
+          <w:szCs w:val="24"/>
+        </w:rPr>
+      </w:pPr>
+      <w:r>
+        <w:rPr>
+          <w:rFonts w:asciiTheme="minorHAnsi" w:hAnsiTheme="minorHAnsi" w:cstheme="minorHAnsi"/>
+          <w:i/>
+          <w:sz w:val="24"/>
+          <w:szCs w:val="24"/>
+        </w:rPr>
+        <w:t xml:space="preserve">This creates a new instance variable @article (singular). Show will now look at the class Article and find the id parameter and return is as the value of a hash. </w:t>
+      </w:r>
+    </w:p>
+    <w:p>
+      <w:pPr>
+        <w:pStyle w:val="HTMLPreformatted"/>
+        <w:rPr>
+          <w:rFonts w:asciiTheme="minorHAnsi" w:hAnsiTheme="minorHAnsi" w:cstheme="minorHAnsi"/>
+          <w:i/>
+          <w:sz w:val="24"/>
+          <w:szCs w:val="24"/>
+        </w:rPr>
+      </w:pPr>
+    </w:p>
+    <w:p>
+      <w:pPr>
+        <w:pStyle w:val="HTMLPreformatted"/>
+        <w:rPr>
+          <w:rFonts w:asciiTheme="minorHAnsi" w:hAnsiTheme="minorHAnsi" w:cstheme="minorHAnsi"/>
+          <w:sz w:val="24"/>
+          <w:szCs w:val="24"/>
+        </w:rPr>
+      </w:pPr>
+      <w:proofErr w:type="gramStart"/>
+      <w:r>
+        <w:rPr>
+          <w:rFonts w:asciiTheme="minorHAnsi" w:hAnsiTheme="minorHAnsi" w:cstheme="minorHAnsi"/>
+          <w:sz w:val="24"/>
+          <w:szCs w:val="24"/>
+        </w:rPr>
+        <w:t>In order for</w:t>
+      </w:r>
+      <w:proofErr w:type="gramEnd"/>
+      <w:r>
+        <w:rPr>
+          <w:rFonts w:asciiTheme="minorHAnsi" w:hAnsiTheme="minorHAnsi" w:cstheme="minorHAnsi"/>
+          <w:sz w:val="24"/>
+          <w:szCs w:val="24"/>
+        </w:rPr>
+        <w:t xml:space="preserve"> the show action to show the article we need to create a view. The view is called </w:t>
+      </w:r>
+      <w:proofErr w:type="spellStart"/>
+      <w:r>
+        <w:rPr>
+          <w:rFonts w:asciiTheme="minorHAnsi" w:hAnsiTheme="minorHAnsi" w:cstheme="minorHAnsi"/>
+          <w:sz w:val="24"/>
+          <w:szCs w:val="24"/>
+        </w:rPr>
+        <w:t>show.html.erb</w:t>
+      </w:r>
+      <w:proofErr w:type="spellEnd"/>
+      <w:r>
+        <w:rPr>
+          <w:rFonts w:asciiTheme="minorHAnsi" w:hAnsiTheme="minorHAnsi" w:cstheme="minorHAnsi"/>
+          <w:sz w:val="24"/>
+          <w:szCs w:val="24"/>
+        </w:rPr>
+        <w:t xml:space="preserve"> and contains the code below.</w:t>
+      </w:r>
+    </w:p>
+    <w:p>
+      <w:pPr>
+        <w:pStyle w:val="HTMLPreformatted"/>
+        <w:rPr>
+          <w:rFonts w:asciiTheme="minorHAnsi" w:hAnsiTheme="minorHAnsi" w:cstheme="minorHAnsi"/>
+          <w:sz w:val="24"/>
+          <w:szCs w:val="24"/>
+        </w:rPr>
+      </w:pPr>
+      <w:r>
+        <w:rPr>
+          <w:noProof/>
+        </w:rPr>
+        <w:drawing>
+          <wp:inline distT="0" distB="0" distL="0" distR="0" wp14:anchorId="53CCEA1C" wp14:editId="77FF48D4">
+            <wp:extent cx="4867275" cy="1076325"/>
+            <wp:effectExtent l="0" t="0" r="9525" b="9525"/>
+            <wp:docPr id="16" name="Picture 16"/>
+            <wp:cNvGraphicFramePr>
+              <a:graphicFrameLocks xmlns:a="http://schemas.openxmlformats.org/drawingml/2006/main" noChangeAspect="1"/>
+            </wp:cNvGraphicFramePr>
+            <a:graphic xmlns:a="http://schemas.openxmlformats.org/drawingml/2006/main">
+              <a:graphicData uri="http://schemas.openxmlformats.org/drawingml/2006/picture">
+                <pic:pic xmlns:pic="http://schemas.openxmlformats.org/drawingml/2006/picture">
+                  <pic:nvPicPr>
+                    <pic:cNvPr id="1" name=""/>
+                    <pic:cNvPicPr/>
+                  </pic:nvPicPr>
+                  <pic:blipFill>
+                    <a:blip r:embed="rId22"/>
+                    <a:stretch>
+                      <a:fillRect/>
+                    </a:stretch>
+                  </pic:blipFill>
+                  <pic:spPr>
+                    <a:xfrm>
+                      <a:off x="0" y="0"/>
+                      <a:ext cx="4867275" cy="1076325"/>
+                    </a:xfrm>
+                    <a:prstGeom prst="rect">
+                      <a:avLst/>
+                    </a:prstGeom>
+                  </pic:spPr>
+                </pic:pic>
+              </a:graphicData>
+            </a:graphic>
+          </wp:inline>
+        </w:drawing>
+      </w:r>
+    </w:p>
+    <w:p>
+      <w:pPr>
+        <w:pStyle w:val="HTMLPreformatted"/>
+        <w:rPr>
+          <w:rFonts w:asciiTheme="minorHAnsi" w:hAnsiTheme="minorHAnsi" w:cstheme="minorHAnsi"/>
+          <w:sz w:val="24"/>
+          <w:szCs w:val="24"/>
+        </w:rPr>
+      </w:pPr>
+      <w:r>
+        <w:rPr>
+          <w:rFonts w:asciiTheme="minorHAnsi" w:hAnsiTheme="minorHAnsi" w:cstheme="minorHAnsi"/>
+          <w:sz w:val="24"/>
+          <w:szCs w:val="24"/>
+        </w:rPr>
+        <w:t xml:space="preserve">The code uses the instance variable I made in the show action under the articles controllers class. The page will display the articles title and the articles text. It also has a link at the bottom of the page which takes you back to the list of articles. </w:t>
+      </w:r>
+    </w:p>
+    <w:p>
+      <w:pPr>
+        <w:pStyle w:val="HTMLPreformatted"/>
+        <w:rPr>
+          <w:rFonts w:asciiTheme="minorHAnsi" w:hAnsiTheme="minorHAnsi" w:cstheme="minorHAnsi"/>
+          <w:sz w:val="24"/>
+          <w:szCs w:val="24"/>
+        </w:rPr>
+      </w:pPr>
+    </w:p>
+    <w:p>
+      <w:pPr>
+        <w:pStyle w:val="HTMLPreformatted"/>
+        <w:rPr>
+          <w:rFonts w:asciiTheme="minorHAnsi" w:hAnsiTheme="minorHAnsi" w:cstheme="minorHAnsi"/>
+          <w:sz w:val="24"/>
+          <w:szCs w:val="24"/>
+        </w:rPr>
+      </w:pPr>
+      <w:r>
+        <w:rPr>
+          <w:rFonts w:asciiTheme="minorHAnsi" w:hAnsiTheme="minorHAnsi" w:cstheme="minorHAnsi"/>
+          <w:sz w:val="24"/>
+          <w:szCs w:val="24"/>
+        </w:rPr>
+        <w:lastRenderedPageBreak/>
+        <w:t xml:space="preserve">**At this point, the tutorial has told me to download a </w:t>
+      </w:r>
+      <w:proofErr w:type="spellStart"/>
+      <w:r>
+        <w:rPr>
+          <w:rFonts w:asciiTheme="minorHAnsi" w:hAnsiTheme="minorHAnsi" w:cstheme="minorHAnsi"/>
+          <w:sz w:val="24"/>
+          <w:szCs w:val="24"/>
+        </w:rPr>
+        <w:t>css</w:t>
+      </w:r>
+      <w:proofErr w:type="spellEnd"/>
+      <w:r>
+        <w:rPr>
+          <w:rFonts w:asciiTheme="minorHAnsi" w:hAnsiTheme="minorHAnsi" w:cstheme="minorHAnsi"/>
+          <w:sz w:val="24"/>
+          <w:szCs w:val="24"/>
+        </w:rPr>
+        <w:t xml:space="preserve"> stylesheet to make my app </w:t>
+      </w:r>
+      <w:proofErr w:type="gramStart"/>
+      <w:r>
+        <w:rPr>
+          <w:rFonts w:asciiTheme="minorHAnsi" w:hAnsiTheme="minorHAnsi" w:cstheme="minorHAnsi"/>
+          <w:sz w:val="24"/>
+          <w:szCs w:val="24"/>
+        </w:rPr>
+        <w:t>more funky</w:t>
+      </w:r>
+      <w:proofErr w:type="gramEnd"/>
+      <w:r>
+        <w:rPr>
+          <w:rFonts w:asciiTheme="minorHAnsi" w:hAnsiTheme="minorHAnsi" w:cstheme="minorHAnsi"/>
+          <w:sz w:val="24"/>
+          <w:szCs w:val="24"/>
+        </w:rPr>
+        <w:t xml:space="preserve">. I have C/P the </w:t>
+      </w:r>
+      <w:proofErr w:type="spellStart"/>
+      <w:r>
+        <w:rPr>
+          <w:rFonts w:asciiTheme="minorHAnsi" w:hAnsiTheme="minorHAnsi" w:cstheme="minorHAnsi"/>
+          <w:sz w:val="24"/>
+          <w:szCs w:val="24"/>
+        </w:rPr>
+        <w:t>css</w:t>
+      </w:r>
+      <w:proofErr w:type="spellEnd"/>
+      <w:r>
+        <w:rPr>
+          <w:rFonts w:asciiTheme="minorHAnsi" w:hAnsiTheme="minorHAnsi" w:cstheme="minorHAnsi"/>
+          <w:sz w:val="24"/>
+          <w:szCs w:val="24"/>
+        </w:rPr>
+        <w:t xml:space="preserve"> into app/assets/stylesheets/blogger.css. Rails know how to find the stylesheet automatically.</w:t>
+      </w:r>
+    </w:p>
+    <w:p>
+      <w:pPr>
+        <w:pStyle w:val="HTMLPreformatted"/>
+        <w:rPr>
+          <w:rFonts w:asciiTheme="minorHAnsi" w:hAnsiTheme="minorHAnsi" w:cstheme="minorHAnsi"/>
+          <w:sz w:val="24"/>
+          <w:szCs w:val="24"/>
+        </w:rPr>
+      </w:pPr>
+    </w:p>
+    <w:p>
+      <w:pPr>
+        <w:pStyle w:val="HTMLPreformatted"/>
+        <w:rPr>
+          <w:rFonts w:asciiTheme="minorHAnsi" w:hAnsiTheme="minorHAnsi" w:cstheme="minorHAnsi"/>
+          <w:sz w:val="24"/>
+          <w:szCs w:val="24"/>
+        </w:rPr>
+      </w:pPr>
+      <w:r>
+        <w:rPr>
+          <w:rFonts w:asciiTheme="minorHAnsi" w:hAnsiTheme="minorHAnsi" w:cstheme="minorHAnsi"/>
+          <w:sz w:val="24"/>
+          <w:szCs w:val="24"/>
+        </w:rPr>
+        <w:t>CREATING A FORM</w:t>
+      </w:r>
+    </w:p>
+    <w:p>
+      <w:pPr>
+        <w:pStyle w:val="HTMLPreformatted"/>
+        <w:rPr>
+          <w:rFonts w:asciiTheme="minorHAnsi" w:hAnsiTheme="minorHAnsi" w:cstheme="minorHAnsi"/>
+          <w:sz w:val="24"/>
+          <w:szCs w:val="24"/>
+        </w:rPr>
+      </w:pPr>
+      <w:r>
+        <w:rPr>
+          <w:rFonts w:asciiTheme="minorHAnsi" w:hAnsiTheme="minorHAnsi" w:cstheme="minorHAnsi"/>
+          <w:sz w:val="24"/>
+          <w:szCs w:val="24"/>
+        </w:rPr>
+        <w:t xml:space="preserve">So </w:t>
+      </w:r>
+      <w:proofErr w:type="gramStart"/>
+      <w:r>
+        <w:rPr>
+          <w:rFonts w:asciiTheme="minorHAnsi" w:hAnsiTheme="minorHAnsi" w:cstheme="minorHAnsi"/>
+          <w:sz w:val="24"/>
+          <w:szCs w:val="24"/>
+        </w:rPr>
+        <w:t>far</w:t>
+      </w:r>
+      <w:proofErr w:type="gramEnd"/>
+      <w:r>
+        <w:rPr>
+          <w:rFonts w:asciiTheme="minorHAnsi" w:hAnsiTheme="minorHAnsi" w:cstheme="minorHAnsi"/>
+          <w:sz w:val="24"/>
+          <w:szCs w:val="24"/>
+        </w:rPr>
+        <w:t xml:space="preserve"> I have added articles to my app using the console and command line. Most users </w:t>
+      </w:r>
+      <w:proofErr w:type="spellStart"/>
+      <w:proofErr w:type="gramStart"/>
+      <w:r>
+        <w:rPr>
+          <w:rFonts w:asciiTheme="minorHAnsi" w:hAnsiTheme="minorHAnsi" w:cstheme="minorHAnsi"/>
+          <w:sz w:val="24"/>
+          <w:szCs w:val="24"/>
+        </w:rPr>
+        <w:t>wont</w:t>
+      </w:r>
+      <w:proofErr w:type="spellEnd"/>
+      <w:proofErr w:type="gramEnd"/>
+      <w:r>
+        <w:rPr>
+          <w:rFonts w:asciiTheme="minorHAnsi" w:hAnsiTheme="minorHAnsi" w:cstheme="minorHAnsi"/>
+          <w:sz w:val="24"/>
+          <w:szCs w:val="24"/>
+        </w:rPr>
+        <w:t xml:space="preserve"> want this so I need to make a form to accept article entries and that can save them to the database. </w:t>
+      </w:r>
+    </w:p>
+    <w:p>
+      <w:pPr>
+        <w:pStyle w:val="HTMLPreformatted"/>
+        <w:rPr>
+          <w:rFonts w:asciiTheme="minorHAnsi" w:hAnsiTheme="minorHAnsi" w:cstheme="minorHAnsi"/>
+          <w:sz w:val="24"/>
+          <w:szCs w:val="24"/>
+        </w:rPr>
+      </w:pPr>
+    </w:p>
+    <w:p>
+      <w:pPr>
+        <w:pStyle w:val="HTMLPreformatted"/>
+        <w:rPr>
+          <w:rFonts w:asciiTheme="minorHAnsi" w:hAnsiTheme="minorHAnsi" w:cstheme="minorHAnsi"/>
+          <w:sz w:val="24"/>
+          <w:szCs w:val="24"/>
+        </w:rPr>
+      </w:pPr>
+      <w:r>
+        <w:rPr>
+          <w:rFonts w:asciiTheme="minorHAnsi" w:hAnsiTheme="minorHAnsi" w:cstheme="minorHAnsi"/>
+          <w:sz w:val="24"/>
+          <w:szCs w:val="24"/>
+        </w:rPr>
+        <w:t xml:space="preserve">In order to create a new </w:t>
+      </w:r>
+      <w:proofErr w:type="gramStart"/>
+      <w:r>
+        <w:rPr>
+          <w:rFonts w:asciiTheme="minorHAnsi" w:hAnsiTheme="minorHAnsi" w:cstheme="minorHAnsi"/>
+          <w:sz w:val="24"/>
+          <w:szCs w:val="24"/>
+        </w:rPr>
+        <w:t>article</w:t>
+      </w:r>
+      <w:proofErr w:type="gramEnd"/>
+      <w:r>
+        <w:rPr>
+          <w:rFonts w:asciiTheme="minorHAnsi" w:hAnsiTheme="minorHAnsi" w:cstheme="minorHAnsi"/>
+          <w:sz w:val="24"/>
+          <w:szCs w:val="24"/>
+        </w:rPr>
+        <w:t xml:space="preserve"> we need to look at our routes.</w:t>
+      </w:r>
+    </w:p>
+    <w:p>
+      <w:pPr>
+        <w:pStyle w:val="HTMLPreformatted"/>
+        <w:rPr>
+          <w:rFonts w:asciiTheme="minorHAnsi" w:hAnsiTheme="minorHAnsi" w:cstheme="minorHAnsi"/>
+          <w:sz w:val="24"/>
+          <w:szCs w:val="24"/>
+        </w:rPr>
+      </w:pPr>
+      <w:r>
+        <w:rPr>
+          <w:noProof/>
+        </w:rPr>
+        <w:drawing>
+          <wp:inline distT="0" distB="0" distL="0" distR="0" wp14:anchorId="0A8D6E9B" wp14:editId="6ED8E3C8">
+            <wp:extent cx="5731510" cy="2062480"/>
+            <wp:effectExtent l="0" t="0" r="2540" b="0"/>
+            <wp:docPr id="17" name="Picture 17"/>
+            <wp:cNvGraphicFramePr>
+              <a:graphicFrameLocks xmlns:a="http://schemas.openxmlformats.org/drawingml/2006/main" noChangeAspect="1"/>
+            </wp:cNvGraphicFramePr>
+            <a:graphic xmlns:a="http://schemas.openxmlformats.org/drawingml/2006/main">
+              <a:graphicData uri="http://schemas.openxmlformats.org/drawingml/2006/picture">
+                <pic:pic xmlns:pic="http://schemas.openxmlformats.org/drawingml/2006/picture">
+                  <pic:nvPicPr>
+                    <pic:cNvPr id="1" name=""/>
+                    <pic:cNvPicPr/>
+                  </pic:nvPicPr>
+                  <pic:blipFill>
+                    <a:blip r:embed="rId9"/>
+                    <a:stretch>
+                      <a:fillRect/>
+                    </a:stretch>
+                  </pic:blipFill>
+                  <pic:spPr>
+                    <a:xfrm>
+                      <a:off x="0" y="0"/>
+                      <a:ext cx="5731510" cy="2062480"/>
+                    </a:xfrm>
+                    <a:prstGeom prst="rect">
+                      <a:avLst/>
+                    </a:prstGeom>
+                  </pic:spPr>
+                </pic:pic>
+              </a:graphicData>
+            </a:graphic>
+          </wp:inline>
+        </w:drawing>
+      </w:r>
+    </w:p>
+    <w:p>
+      <w:pPr>
+        <w:pStyle w:val="HTMLPreformatted"/>
+        <w:rPr>
+          <w:rFonts w:asciiTheme="minorHAnsi" w:hAnsiTheme="minorHAnsi" w:cstheme="minorHAnsi"/>
+          <w:sz w:val="24"/>
+          <w:szCs w:val="24"/>
+        </w:rPr>
+      </w:pPr>
+    </w:p>
+    <w:p>
+      <w:pPr>
+        <w:pStyle w:val="HTMLPreformatted"/>
+        <w:rPr>
+          <w:rFonts w:asciiTheme="minorHAnsi" w:hAnsiTheme="minorHAnsi" w:cstheme="minorHAnsi"/>
+          <w:sz w:val="24"/>
+          <w:szCs w:val="24"/>
+        </w:rPr>
+      </w:pPr>
+      <w:r>
+        <w:rPr>
+          <w:rFonts w:asciiTheme="minorHAnsi" w:hAnsiTheme="minorHAnsi" w:cstheme="minorHAnsi"/>
+          <w:sz w:val="24"/>
+          <w:szCs w:val="24"/>
+        </w:rPr>
+        <w:t xml:space="preserve">We will be using </w:t>
+      </w:r>
+      <w:proofErr w:type="spellStart"/>
+      <w:r>
+        <w:rPr>
+          <w:rFonts w:asciiTheme="minorHAnsi" w:hAnsiTheme="minorHAnsi" w:cstheme="minorHAnsi"/>
+          <w:sz w:val="24"/>
+          <w:szCs w:val="24"/>
+        </w:rPr>
+        <w:t>new_article</w:t>
+      </w:r>
+      <w:proofErr w:type="spellEnd"/>
+      <w:r>
+        <w:rPr>
+          <w:rFonts w:asciiTheme="minorHAnsi" w:hAnsiTheme="minorHAnsi" w:cstheme="minorHAnsi"/>
+          <w:sz w:val="24"/>
+          <w:szCs w:val="24"/>
+        </w:rPr>
+        <w:t xml:space="preserve"> and the controller/ method for this needs to be defined </w:t>
+      </w:r>
+      <w:r>
+        <w:rPr>
+          <w:rFonts w:asciiTheme="minorHAnsi" w:hAnsiTheme="minorHAnsi" w:cstheme="minorHAnsi"/>
+          <w:sz w:val="24"/>
+          <w:szCs w:val="24"/>
+        </w:rPr>
+        <w:t xml:space="preserve">and a view created. I already have a link to my new view on the index page. I made it earlier using </w:t>
+      </w:r>
+      <w:proofErr w:type="spellStart"/>
+      <w:r>
+        <w:rPr>
+          <w:rFonts w:asciiTheme="minorHAnsi" w:hAnsiTheme="minorHAnsi" w:cstheme="minorHAnsi"/>
+          <w:sz w:val="24"/>
+          <w:szCs w:val="24"/>
+        </w:rPr>
+        <w:t>new_article_path</w:t>
+      </w:r>
+      <w:proofErr w:type="spellEnd"/>
+      <w:r>
+        <w:rPr>
+          <w:rFonts w:asciiTheme="minorHAnsi" w:hAnsiTheme="minorHAnsi" w:cstheme="minorHAnsi"/>
+          <w:sz w:val="24"/>
+          <w:szCs w:val="24"/>
+        </w:rPr>
+        <w:t xml:space="preserve">. This path generates the URL </w:t>
+      </w:r>
+      <w:hyperlink r:id="rId23" w:history="1">
+        <w:r>
+          <w:rPr>
+            <w:rStyle w:val="Hyperlink"/>
+            <w:rFonts w:asciiTheme="minorHAnsi" w:hAnsiTheme="minorHAnsi" w:cstheme="minorHAnsi"/>
+            <w:sz w:val="24"/>
+            <w:szCs w:val="24"/>
+          </w:rPr>
+          <w:t>http://localhost:3000/articles/new</w:t>
+        </w:r>
+      </w:hyperlink>
+      <w:r>
+        <w:rPr>
+          <w:rFonts w:asciiTheme="minorHAnsi" w:hAnsiTheme="minorHAnsi" w:cstheme="minorHAnsi"/>
+          <w:sz w:val="24"/>
+          <w:szCs w:val="24"/>
+        </w:rPr>
+        <w:t>.</w:t>
+      </w:r>
+    </w:p>
+    <w:p>
+      <w:pPr>
+        <w:pStyle w:val="HTMLPreformatted"/>
+        <w:rPr>
+          <w:rFonts w:asciiTheme="minorHAnsi" w:hAnsiTheme="minorHAnsi" w:cstheme="minorHAnsi"/>
+          <w:sz w:val="24"/>
+          <w:szCs w:val="24"/>
+        </w:rPr>
+      </w:pPr>
+    </w:p>
+    <w:p>
+      <w:pPr>
+        <w:pStyle w:val="HTMLPreformatted"/>
+        <w:rPr>
+          <w:rFonts w:asciiTheme="minorHAnsi" w:hAnsiTheme="minorHAnsi" w:cstheme="minorHAnsi"/>
+          <w:sz w:val="24"/>
+          <w:szCs w:val="24"/>
+        </w:rPr>
+      </w:pPr>
+      <w:r>
+        <w:rPr>
+          <w:rFonts w:asciiTheme="minorHAnsi" w:hAnsiTheme="minorHAnsi" w:cstheme="minorHAnsi"/>
+          <w:sz w:val="24"/>
+          <w:szCs w:val="24"/>
+        </w:rPr>
+        <w:t xml:space="preserve">I have defined the method in the controller and created a view with the heading “create a new article”. The file name for the view is </w:t>
+      </w:r>
+      <w:proofErr w:type="spellStart"/>
+      <w:r>
+        <w:rPr>
+          <w:rFonts w:asciiTheme="minorHAnsi" w:hAnsiTheme="minorHAnsi" w:cstheme="minorHAnsi"/>
+          <w:sz w:val="24"/>
+          <w:szCs w:val="24"/>
+        </w:rPr>
+        <w:t>new.html.erb</w:t>
+      </w:r>
+      <w:proofErr w:type="spellEnd"/>
+      <w:r>
+        <w:rPr>
+          <w:rFonts w:asciiTheme="minorHAnsi" w:hAnsiTheme="minorHAnsi" w:cstheme="minorHAnsi"/>
+          <w:sz w:val="24"/>
+          <w:szCs w:val="24"/>
+        </w:rPr>
+        <w:t xml:space="preserve">. The file name is important to rails. New matches the name of the controller. HTML tells rails to output the file as HTML to the user and </w:t>
+      </w:r>
+      <w:proofErr w:type="spellStart"/>
+      <w:r>
+        <w:rPr>
+          <w:rFonts w:asciiTheme="minorHAnsi" w:hAnsiTheme="minorHAnsi" w:cstheme="minorHAnsi"/>
+          <w:sz w:val="24"/>
+          <w:szCs w:val="24"/>
+        </w:rPr>
+        <w:t>erb</w:t>
+      </w:r>
+      <w:proofErr w:type="spellEnd"/>
+      <w:r>
+        <w:rPr>
+          <w:rFonts w:asciiTheme="minorHAnsi" w:hAnsiTheme="minorHAnsi" w:cstheme="minorHAnsi"/>
+          <w:sz w:val="24"/>
+          <w:szCs w:val="24"/>
+        </w:rPr>
+        <w:t xml:space="preserve"> is the language the file is written in. </w:t>
+      </w:r>
+    </w:p>
+    <w:p>
+      <w:pPr>
+        <w:pStyle w:val="HTMLPreformatted"/>
+        <w:rPr>
+          <w:rFonts w:asciiTheme="minorHAnsi" w:hAnsiTheme="minorHAnsi" w:cstheme="minorHAnsi"/>
+          <w:sz w:val="24"/>
+          <w:szCs w:val="24"/>
+        </w:rPr>
+      </w:pPr>
+    </w:p>
+    <w:p>
+      <w:pPr>
+        <w:pStyle w:val="HTMLPreformatted"/>
+        <w:rPr>
+          <w:rFonts w:asciiTheme="minorHAnsi" w:hAnsiTheme="minorHAnsi" w:cstheme="minorHAnsi"/>
+          <w:sz w:val="24"/>
+          <w:szCs w:val="24"/>
+        </w:rPr>
+      </w:pPr>
+      <w:r>
+        <w:rPr>
+          <w:rFonts w:asciiTheme="minorHAnsi" w:hAnsiTheme="minorHAnsi" w:cstheme="minorHAnsi"/>
+          <w:sz w:val="24"/>
+          <w:szCs w:val="24"/>
+        </w:rPr>
+        <w:t>We also now need to add a form to the new page.</w:t>
+      </w:r>
+    </w:p>
+    <w:p>
+      <w:pPr>
+        <w:pStyle w:val="HTMLPreformatted"/>
+        <w:rPr>
+          <w:rFonts w:asciiTheme="minorHAnsi" w:hAnsiTheme="minorHAnsi" w:cstheme="minorHAnsi"/>
+          <w:sz w:val="24"/>
+          <w:szCs w:val="24"/>
+        </w:rPr>
+      </w:pPr>
+      <w:r>
+        <w:rPr>
+          <w:noProof/>
+        </w:rPr>
+        <w:lastRenderedPageBreak/>
+        <w:drawing>
+          <wp:inline distT="0" distB="0" distL="0" distR="0" wp14:anchorId="159E6D43" wp14:editId="289D9461">
+            <wp:extent cx="4905375" cy="4972050"/>
+            <wp:effectExtent l="0" t="0" r="9525" b="0"/>
+            <wp:docPr id="18" name="Picture 18"/>
+            <wp:cNvGraphicFramePr>
+              <a:graphicFrameLocks xmlns:a="http://schemas.openxmlformats.org/drawingml/2006/main" noChangeAspect="1"/>
+            </wp:cNvGraphicFramePr>
+            <a:graphic xmlns:a="http://schemas.openxmlformats.org/drawingml/2006/main">
+              <a:graphicData uri="http://schemas.openxmlformats.org/drawingml/2006/picture">
+                <pic:pic xmlns:pic="http://schemas.openxmlformats.org/drawingml/2006/picture">
+                  <pic:nvPicPr>
+                    <pic:cNvPr id="1" name=""/>
+                    <pic:cNvPicPr/>
+                  </pic:nvPicPr>
+                  <pic:blipFill>
+                    <a:blip r:embed="rId24"/>
+                    <a:stretch>
+                      <a:fillRect/>
+                    </a:stretch>
+                  </pic:blipFill>
+                  <pic:spPr>
+                    <a:xfrm>
+                      <a:off x="0" y="0"/>
+                      <a:ext cx="4905375" cy="4972050"/>
+                    </a:xfrm>
+                    <a:prstGeom prst="rect">
+                      <a:avLst/>
+                    </a:prstGeom>
+                  </pic:spPr>
+                </pic:pic>
+              </a:graphicData>
+            </a:graphic>
+          </wp:inline>
+        </w:drawing>
+      </w:r>
+    </w:p>
     <w:p/>
+    <w:p>
+      <w:bookmarkStart w:id="0" w:name="_GoBack"/>
+      <w:bookmarkEnd w:id="0"/>
+    </w:p>
     <w:sectPr>
       <w:pgSz w:w="11906" w:h="16838"/>
       <w:pgMar w:top="1440" w:right="1440" w:bottom="1440" w:left="1440" w:header="708" w:footer="708" w:gutter="0"/>
@@ -1642,6 +4362,99 @@
       <w:szCs w:val="20"/>
     </w:rPr>
   </w:style>
+  <w:style w:type="character" w:styleId="Hyperlink">
+    <w:name w:val="Hyperlink"/>
+    <w:basedOn w:val="DefaultParagraphFont"/>
+    <w:uiPriority w:val="99"/>
+    <w:unhideWhenUsed/>
+    <w:rsid w:val="004F7448"/>
+    <w:rPr>
+      <w:color w:val="0563C1" w:themeColor="hyperlink"/>
+      <w:u w:val="single"/>
+    </w:rPr>
+  </w:style>
+  <w:style w:type="character" w:styleId="UnresolvedMention">
+    <w:name w:val="Unresolved Mention"/>
+    <w:basedOn w:val="DefaultParagraphFont"/>
+    <w:uiPriority w:val="99"/>
+    <w:semiHidden/>
+    <w:unhideWhenUsed/>
+    <w:rsid w:val="004F7448"/>
+    <w:rPr>
+      <w:color w:val="808080"/>
+      <w:shd w:val="clear" w:color="auto" w:fill="E6E6E6"/>
+    </w:rPr>
+  </w:style>
+  <w:style w:type="paragraph" w:styleId="HTMLPreformatted">
+    <w:name w:val="HTML Preformatted"/>
+    <w:basedOn w:val="Normal"/>
+    <w:link w:val="HTMLPreformattedChar"/>
+    <w:uiPriority w:val="99"/>
+    <w:semiHidden/>
+    <w:unhideWhenUsed/>
+    <w:rsid w:val="008F11C7"/>
+    <w:pPr>
+      <w:tabs>
+        <w:tab w:val="left" w:pos="916"/>
+        <w:tab w:val="left" w:pos="1832"/>
+        <w:tab w:val="left" w:pos="2748"/>
+        <w:tab w:val="left" w:pos="3664"/>
+        <w:tab w:val="left" w:pos="4580"/>
+        <w:tab w:val="left" w:pos="5496"/>
+        <w:tab w:val="left" w:pos="6412"/>
+        <w:tab w:val="left" w:pos="7328"/>
+        <w:tab w:val="left" w:pos="8244"/>
+        <w:tab w:val="left" w:pos="9160"/>
+        <w:tab w:val="left" w:pos="10076"/>
+        <w:tab w:val="left" w:pos="10992"/>
+        <w:tab w:val="left" w:pos="11908"/>
+        <w:tab w:val="left" w:pos="12824"/>
+        <w:tab w:val="left" w:pos="13740"/>
+        <w:tab w:val="left" w:pos="14656"/>
+      </w:tabs>
+      <w:spacing w:after="0" w:line="240" w:lineRule="auto"/>
+    </w:pPr>
+    <w:rPr>
+      <w:rFonts w:ascii="Courier New" w:eastAsia="Times New Roman" w:hAnsi="Courier New" w:cs="Courier New"/>
+      <w:sz w:val="20"/>
+      <w:szCs w:val="20"/>
+      <w:lang w:eastAsia="en-GB"/>
+    </w:rPr>
+  </w:style>
+  <w:style w:type="character" w:customStyle="1" w:styleId="HTMLPreformattedChar">
+    <w:name w:val="HTML Preformatted Char"/>
+    <w:basedOn w:val="DefaultParagraphFont"/>
+    <w:link w:val="HTMLPreformatted"/>
+    <w:uiPriority w:val="99"/>
+    <w:semiHidden/>
+    <w:rsid w:val="008F11C7"/>
+    <w:rPr>
+      <w:rFonts w:ascii="Courier New" w:eastAsia="Times New Roman" w:hAnsi="Courier New" w:cs="Courier New"/>
+      <w:sz w:val="20"/>
+      <w:szCs w:val="20"/>
+      <w:lang w:eastAsia="en-GB"/>
+    </w:rPr>
+  </w:style>
+  <w:style w:type="character" w:customStyle="1" w:styleId="line">
+    <w:name w:val="line"/>
+    <w:basedOn w:val="DefaultParagraphFont"/>
+    <w:rsid w:val="008F11C7"/>
+  </w:style>
+  <w:style w:type="character" w:customStyle="1" w:styleId="cp">
+    <w:name w:val="cp"/>
+    <w:basedOn w:val="DefaultParagraphFont"/>
+    <w:rsid w:val="008F11C7"/>
+  </w:style>
+  <w:style w:type="character" w:customStyle="1" w:styleId="n">
+    <w:name w:val="n"/>
+    <w:basedOn w:val="DefaultParagraphFont"/>
+    <w:rsid w:val="008F11C7"/>
+  </w:style>
+  <w:style w:type="character" w:customStyle="1" w:styleId="o">
+    <w:name w:val="o"/>
+    <w:basedOn w:val="DefaultParagraphFont"/>
+    <w:rsid w:val="008F11C7"/>
+  </w:style>
 </w:styles>
 </file>
 

</xml_diff>

<commit_message>
Day 3- Form is complete
</commit_message>
<xml_diff>
--- a/blogger_logger.docx
+++ b/blogger_logger.docx
@@ -3711,6 +3711,1535 @@
     </w:p>
     <w:p/>
     <w:p>
+      <w:r>
+        <w:t xml:space="preserve">Building forms in rails is easy because it provides us with helpers. The first helper is </w:t>
+      </w:r>
+      <w:proofErr w:type="spellStart"/>
+      <w:r>
+        <w:t>Forms_</w:t>
+      </w:r>
+      <w:proofErr w:type="gramStart"/>
+      <w:r>
+        <w:t>for</w:t>
+      </w:r>
+      <w:proofErr w:type="spellEnd"/>
+      <w:r>
+        <w:t>(</w:t>
+      </w:r>
+      <w:proofErr w:type="gramEnd"/>
+      <w:r>
+        <w:t xml:space="preserve">). It accepts one parameter and a block. The first line </w:t>
+      </w:r>
+      <w:proofErr w:type="gramStart"/>
+      <w:r>
+        <w:t>says</w:t>
+      </w:r>
+      <w:proofErr w:type="gramEnd"/>
+      <w:r>
+        <w:t xml:space="preserve"> “Please make a form for the </w:t>
+      </w:r>
+      <w:r>
+        <w:t xml:space="preserve">@articles instance variable and name all parts of the form ‘f’”. The next helper </w:t>
+      </w:r>
+      <w:proofErr w:type="gramStart"/>
+      <w:r>
+        <w:t>is .label</w:t>
+      </w:r>
+      <w:proofErr w:type="gramEnd"/>
+      <w:r>
+        <w:t xml:space="preserve">. </w:t>
+      </w:r>
+      <w:proofErr w:type="gramStart"/>
+      <w:r>
+        <w:t>.label</w:t>
+      </w:r>
+      <w:proofErr w:type="gramEnd"/>
+      <w:r>
+        <w:t xml:space="preserve"> makes a HTML tag for the field which will help us later in development. The </w:t>
+      </w:r>
+      <w:proofErr w:type="spellStart"/>
+      <w:r>
+        <w:t>f.text_field</w:t>
+      </w:r>
+      <w:proofErr w:type="spellEnd"/>
+      <w:r>
+        <w:t xml:space="preserve"> is another helper which will make a single line textbox. We have given this text box the </w:t>
+      </w:r>
+      <w:proofErr w:type="gramStart"/>
+      <w:r>
+        <w:t>title :title</w:t>
+      </w:r>
+      <w:proofErr w:type="gramEnd"/>
+      <w:r>
+        <w:t xml:space="preserve">. </w:t>
+      </w:r>
+      <w:proofErr w:type="spellStart"/>
+      <w:r>
+        <w:t>F.text_area</w:t>
+      </w:r>
+      <w:proofErr w:type="spellEnd"/>
+      <w:r>
+        <w:t xml:space="preserve"> is another helper which makes a textbox but this one will have multiple lines and the </w:t>
+      </w:r>
+      <w:proofErr w:type="gramStart"/>
+      <w:r>
+        <w:t>name :body</w:t>
+      </w:r>
+      <w:proofErr w:type="gramEnd"/>
+      <w:r>
+        <w:t xml:space="preserve">. The last helper </w:t>
+      </w:r>
+      <w:proofErr w:type="gramStart"/>
+      <w:r>
+        <w:t>is .submit</w:t>
+      </w:r>
+      <w:proofErr w:type="gramEnd"/>
+      <w:r>
+        <w:t>- This gives us a button which will be called create.</w:t>
+      </w:r>
+    </w:p>
+    <w:p>
+      <w:r>
+        <w:t xml:space="preserve">At this point the form </w:t>
+      </w:r>
+      <w:proofErr w:type="spellStart"/>
+      <w:r>
+        <w:t>wont</w:t>
+      </w:r>
+      <w:proofErr w:type="spellEnd"/>
+      <w:r>
+        <w:t xml:space="preserve"> work and it is because of the @article object. When we run the form</w:t>
+      </w:r>
+      <w:r>
+        <w:t xml:space="preserve"> we pass @article to </w:t>
+      </w:r>
+      <w:proofErr w:type="spellStart"/>
+      <w:r>
+        <w:t>form_for</w:t>
+      </w:r>
+      <w:proofErr w:type="spellEnd"/>
+      <w:r>
+        <w:t xml:space="preserve"> but we haven’t made and article out </w:t>
+      </w:r>
+      <w:proofErr w:type="gramStart"/>
+      <w:r>
+        <w:t>of  @</w:t>
+      </w:r>
+      <w:proofErr w:type="gramEnd"/>
+      <w:r>
+        <w:t xml:space="preserve">article yet! Because of this, we are effectively passing </w:t>
+      </w:r>
+      <w:proofErr w:type="spellStart"/>
+      <w:r>
+        <w:t>nill</w:t>
+      </w:r>
+      <w:proofErr w:type="spellEnd"/>
+      <w:r>
+        <w:t xml:space="preserve"> to the form and get </w:t>
+      </w:r>
+      <w:proofErr w:type="spellStart"/>
+      <w:r>
+        <w:t>nill</w:t>
+      </w:r>
+      <w:proofErr w:type="spellEnd"/>
+      <w:r>
+        <w:t xml:space="preserve"> in reply. </w:t>
+      </w:r>
+      <w:proofErr w:type="gramStart"/>
+      <w:r>
+        <w:t>In order to</w:t>
+      </w:r>
+      <w:proofErr w:type="gramEnd"/>
+      <w:r>
+        <w:t xml:space="preserve"> fix this, we need to go to the article controller, to the new action and add @article= </w:t>
+      </w:r>
+      <w:proofErr w:type="spellStart"/>
+      <w:r>
+        <w:t>Article.new</w:t>
+      </w:r>
+      <w:proofErr w:type="spellEnd"/>
+      <w:r>
+        <w:t xml:space="preserve">. So now when we pass </w:t>
+      </w:r>
+      <w:proofErr w:type="spellStart"/>
+      <w:r>
+        <w:t>form_for</w:t>
+      </w:r>
+      <w:proofErr w:type="spellEnd"/>
+      <w:r>
+        <w:t xml:space="preserve"> @article we are passing it a new instance of the Article class which the form can fill in. Now our form can accept data! </w:t>
+      </w:r>
+    </w:p>
+    <w:p>
+      <w:pPr>
+        <w:jc w:val="center"/>
+      </w:pPr>
+      <w:r>
+        <w:rPr>
+          <w:noProof/>
+        </w:rPr>
+        <w:lastRenderedPageBreak/>
+        <w:drawing>
+          <wp:inline distT="0" distB="0" distL="0" distR="0" wp14:anchorId="0C8C6F2F" wp14:editId="249D9C09">
+            <wp:extent cx="3019425" cy="2586891"/>
+            <wp:effectExtent l="0" t="0" r="0" b="4445"/>
+            <wp:docPr id="19" name="Picture 19"/>
+            <wp:cNvGraphicFramePr>
+              <a:graphicFrameLocks xmlns:a="http://schemas.openxmlformats.org/drawingml/2006/main" noChangeAspect="1"/>
+            </wp:cNvGraphicFramePr>
+            <a:graphic xmlns:a="http://schemas.openxmlformats.org/drawingml/2006/main">
+              <a:graphicData uri="http://schemas.openxmlformats.org/drawingml/2006/picture">
+                <pic:pic xmlns:pic="http://schemas.openxmlformats.org/drawingml/2006/picture">
+                  <pic:nvPicPr>
+                    <pic:cNvPr id="1" name=""/>
+                    <pic:cNvPicPr/>
+                  </pic:nvPicPr>
+                  <pic:blipFill>
+                    <a:blip r:embed="rId25"/>
+                    <a:stretch>
+                      <a:fillRect/>
+                    </a:stretch>
+                  </pic:blipFill>
+                  <pic:spPr>
+                    <a:xfrm>
+                      <a:off x="0" y="0"/>
+                      <a:ext cx="3059278" cy="2621035"/>
+                    </a:xfrm>
+                    <a:prstGeom prst="rect">
+                      <a:avLst/>
+                    </a:prstGeom>
+                  </pic:spPr>
+                </pic:pic>
+              </a:graphicData>
+            </a:graphic>
+          </wp:inline>
+        </w:drawing>
+      </w:r>
+    </w:p>
+    <w:p>
+      <w:r>
+        <w:t>Create Button</w:t>
+      </w:r>
+    </w:p>
+    <w:p>
+      <w:r>
+        <w:t>I order to make the create button work we need to use the create action in our routes</w:t>
+      </w:r>
+      <w:r>
+        <w:t xml:space="preserve">. We define create in our articles controller’s file. The form still does not work. If we add fail to the create action the browser gives us this. </w:t>
+      </w:r>
+    </w:p>
+    <w:p>
+      <w:r>
+        <w:rPr>
+          <w:noProof/>
+        </w:rPr>
+        <w:drawing>
+          <wp:inline distT="0" distB="0" distL="0" distR="0" wp14:anchorId="1A481818" wp14:editId="1FB50F8C">
+            <wp:extent cx="5731510" cy="943610"/>
+            <wp:effectExtent l="19050" t="19050" r="21590" b="27940"/>
+            <wp:docPr id="20" name="Picture 20"/>
+            <wp:cNvGraphicFramePr>
+              <a:graphicFrameLocks xmlns:a="http://schemas.openxmlformats.org/drawingml/2006/main" noChangeAspect="1"/>
+            </wp:cNvGraphicFramePr>
+            <a:graphic xmlns:a="http://schemas.openxmlformats.org/drawingml/2006/main">
+              <a:graphicData uri="http://schemas.openxmlformats.org/drawingml/2006/picture">
+                <pic:pic xmlns:pic="http://schemas.openxmlformats.org/drawingml/2006/picture">
+                  <pic:nvPicPr>
+                    <pic:cNvPr id="1" name=""/>
+                    <pic:cNvPicPr/>
+                  </pic:nvPicPr>
+                  <pic:blipFill>
+                    <a:blip r:embed="rId26"/>
+                    <a:stretch>
+                      <a:fillRect/>
+                    </a:stretch>
+                  </pic:blipFill>
+                  <pic:spPr>
+                    <a:xfrm>
+                      <a:off x="0" y="0"/>
+                      <a:ext cx="5731510" cy="943610"/>
+                    </a:xfrm>
+                    <a:prstGeom prst="rect">
+                      <a:avLst/>
+                    </a:prstGeom>
+                    <a:ln>
+                      <a:solidFill>
+                        <a:schemeClr val="accent1"/>
+                      </a:solidFill>
+                    </a:ln>
+                  </pic:spPr>
+                </pic:pic>
+              </a:graphicData>
+            </a:graphic>
+          </wp:inline>
+        </w:drawing>
+      </w:r>
+    </w:p>
+    <w:p>
+      <w:r>
+        <w:t xml:space="preserve">We can see that there is an authenticity token for security followed by a nested hash. Articles points to a nested with the data from the article- both the title and the body. The “commit” key holds the text on the button the user clicked. (the server sees all buttons the same apart from the value of the commit key. </w:t>
+      </w:r>
+      <w:proofErr w:type="gramStart"/>
+      <w:r>
+        <w:t>So</w:t>
+      </w:r>
+      <w:proofErr w:type="gramEnd"/>
+      <w:r>
+        <w:t xml:space="preserve"> the fail method is useful because it allows us to see the structure of the data we want to use.</w:t>
+      </w:r>
+      <w:r>
+        <w:t xml:space="preserve"> We want to see the parameters for article, title and body.</w:t>
+      </w:r>
+    </w:p>
+    <w:p>
+      <w:r>
+        <w:t>In the create action we add this</w:t>
+      </w:r>
+    </w:p>
+    <w:p>
+      <w:r>
+        <w:rPr>
+          <w:noProof/>
+        </w:rPr>
+        <w:drawing>
+          <wp:inline distT="0" distB="0" distL="0" distR="0" wp14:anchorId="4B968158" wp14:editId="045E71EF">
+            <wp:extent cx="4448175" cy="1590675"/>
+            <wp:effectExtent l="0" t="0" r="9525" b="9525"/>
+            <wp:docPr id="22" name="Picture 22"/>
+            <wp:cNvGraphicFramePr>
+              <a:graphicFrameLocks xmlns:a="http://schemas.openxmlformats.org/drawingml/2006/main" noChangeAspect="1"/>
+            </wp:cNvGraphicFramePr>
+            <a:graphic xmlns:a="http://schemas.openxmlformats.org/drawingml/2006/main">
+              <a:graphicData uri="http://schemas.openxmlformats.org/drawingml/2006/picture">
+                <pic:pic xmlns:pic="http://schemas.openxmlformats.org/drawingml/2006/picture">
+                  <pic:nvPicPr>
+                    <pic:cNvPr id="1" name=""/>
+                    <pic:cNvPicPr/>
+                  </pic:nvPicPr>
+                  <pic:blipFill>
+                    <a:blip r:embed="rId27"/>
+                    <a:stretch>
+                      <a:fillRect/>
+                    </a:stretch>
+                  </pic:blipFill>
+                  <pic:spPr>
+                    <a:xfrm>
+                      <a:off x="0" y="0"/>
+                      <a:ext cx="4448175" cy="1590675"/>
+                    </a:xfrm>
+                    <a:prstGeom prst="rect">
+                      <a:avLst/>
+                    </a:prstGeom>
+                  </pic:spPr>
+                </pic:pic>
+              </a:graphicData>
+            </a:graphic>
+          </wp:inline>
+        </w:drawing>
+      </w:r>
+    </w:p>
+    <w:p>
+      <w:r>
+        <w:t>This mimics what we were doing in the console to create new articles.</w:t>
+      </w:r>
+    </w:p>
+    <w:p>
+      <w:pPr>
+        <w:rPr>
+          <w:highlight w:val="yellow"/>
+        </w:rPr>
+      </w:pPr>
+      <w:r>
+        <w:rPr>
+          <w:highlight w:val="yellow"/>
+        </w:rPr>
+        <w:t xml:space="preserve">a = </w:t>
+      </w:r>
+      <w:proofErr w:type="spellStart"/>
+      <w:r>
+        <w:rPr>
+          <w:highlight w:val="yellow"/>
+        </w:rPr>
+        <w:t>Article.new</w:t>
+      </w:r>
+      <w:proofErr w:type="spellEnd"/>
+    </w:p>
+    <w:p>
+      <w:pPr>
+        <w:rPr>
+          <w:highlight w:val="yellow"/>
+        </w:rPr>
+      </w:pPr>
+      <w:proofErr w:type="spellStart"/>
+      <w:proofErr w:type="gramStart"/>
+      <w:r>
+        <w:rPr>
+          <w:highlight w:val="yellow"/>
+        </w:rPr>
+        <w:t>a.title</w:t>
+      </w:r>
+      <w:proofErr w:type="spellEnd"/>
+      <w:proofErr w:type="gramEnd"/>
+      <w:r>
+        <w:rPr>
+          <w:highlight w:val="yellow"/>
+        </w:rPr>
+        <w:t xml:space="preserve"> =”sample title”</w:t>
+      </w:r>
+    </w:p>
+    <w:p>
+      <w:pPr>
+        <w:rPr>
+          <w:highlight w:val="yellow"/>
+        </w:rPr>
+      </w:pPr>
+      <w:proofErr w:type="spellStart"/>
+      <w:proofErr w:type="gramStart"/>
+      <w:r>
+        <w:rPr>
+          <w:highlight w:val="yellow"/>
+        </w:rPr>
+        <w:t>a.body</w:t>
+      </w:r>
+      <w:proofErr w:type="spellEnd"/>
+      <w:proofErr w:type="gramEnd"/>
+      <w:r>
+        <w:rPr>
+          <w:highlight w:val="yellow"/>
+        </w:rPr>
+        <w:t xml:space="preserve"> = “sample text in the body”</w:t>
+      </w:r>
+    </w:p>
+    <w:p>
+      <w:proofErr w:type="spellStart"/>
+      <w:proofErr w:type="gramStart"/>
+      <w:r>
+        <w:rPr>
+          <w:highlight w:val="yellow"/>
+        </w:rPr>
+        <w:lastRenderedPageBreak/>
+        <w:t>a.save</w:t>
+      </w:r>
+      <w:proofErr w:type="spellEnd"/>
+      <w:proofErr w:type="gramEnd"/>
+    </w:p>
+    <w:p>
+      <w:r>
+        <w:t>It creates and object of new article</w:t>
+      </w:r>
+      <w:r>
+        <w:t xml:space="preserve">. Then we use the </w:t>
+      </w:r>
+      <w:proofErr w:type="spellStart"/>
+      <w:r>
+        <w:t>params</w:t>
+      </w:r>
+      <w:proofErr w:type="spellEnd"/>
+      <w:r>
+        <w:t xml:space="preserve"> method. Remember the </w:t>
+      </w:r>
+      <w:proofErr w:type="spellStart"/>
+      <w:r>
+        <w:t>paramas</w:t>
+      </w:r>
+      <w:proofErr w:type="spellEnd"/>
+      <w:r>
+        <w:t xml:space="preserve"> method will give us a hash of the data that we want to find. Just like when we wanted to find the id earlier. We </w:t>
+      </w:r>
+      <w:proofErr w:type="spellStart"/>
+      <w:r>
+        <w:t>firt</w:t>
+      </w:r>
+      <w:proofErr w:type="spellEnd"/>
+      <w:r>
+        <w:t xml:space="preserve"> need to find </w:t>
+      </w:r>
+      <w:proofErr w:type="gramStart"/>
+      <w:r>
+        <w:t>the :article</w:t>
+      </w:r>
+      <w:proofErr w:type="gramEnd"/>
+      <w:r>
+        <w:t xml:space="preserve"> symbol and then find the :title/:body symbol which is inside it. The </w:t>
+      </w:r>
+      <w:proofErr w:type="spellStart"/>
+      <w:r>
+        <w:t>params</w:t>
+      </w:r>
+      <w:proofErr w:type="spellEnd"/>
+      <w:r>
+        <w:t xml:space="preserve"> method will then </w:t>
+      </w:r>
+      <w:proofErr w:type="spellStart"/>
+      <w:r>
+        <w:t>retrn</w:t>
+      </w:r>
+      <w:proofErr w:type="spellEnd"/>
+      <w:r>
+        <w:t xml:space="preserve"> the value of these symbols in a hash. The final line uses the redirect helper. This will change our location for us. In this case it will take us to VIEW PAGE OF THE ARTICLE WE JUST CREATED. </w:t>
+      </w:r>
+    </w:p>
+    <w:p>
+      <w:r>
+        <w:t>Although what we have done works, it is not best practice to fill the controller up with this much code. The controller is a middle man and should know as little as possible.</w:t>
+      </w:r>
+    </w:p>
+    <w:p>
+      <w:pPr>
+        <w:rPr>
+          <w:noProof/>
+        </w:rPr>
+      </w:pPr>
+      <w:r>
+        <w:t>We could change our code to look like this</w:t>
+      </w:r>
+      <w:r>
+        <w:rPr>
+          <w:noProof/>
+        </w:rPr>
+        <w:t xml:space="preserve"> </w:t>
+      </w:r>
+      <w:r>
+        <w:rPr>
+          <w:noProof/>
+        </w:rPr>
+        <w:drawing>
+          <wp:inline distT="0" distB="0" distL="0" distR="0" wp14:anchorId="3F89EE61" wp14:editId="0EF63271">
+            <wp:extent cx="3514725" cy="1409700"/>
+            <wp:effectExtent l="0" t="0" r="9525" b="0"/>
+            <wp:docPr id="23" name="Picture 23"/>
+            <wp:cNvGraphicFramePr>
+              <a:graphicFrameLocks xmlns:a="http://schemas.openxmlformats.org/drawingml/2006/main" noChangeAspect="1"/>
+            </wp:cNvGraphicFramePr>
+            <a:graphic xmlns:a="http://schemas.openxmlformats.org/drawingml/2006/main">
+              <a:graphicData uri="http://schemas.openxmlformats.org/drawingml/2006/picture">
+                <pic:pic xmlns:pic="http://schemas.openxmlformats.org/drawingml/2006/picture">
+                  <pic:nvPicPr>
+                    <pic:cNvPr id="1" name=""/>
+                    <pic:cNvPicPr/>
+                  </pic:nvPicPr>
+                  <pic:blipFill>
+                    <a:blip r:embed="rId28"/>
+                    <a:stretch>
+                      <a:fillRect/>
+                    </a:stretch>
+                  </pic:blipFill>
+                  <pic:spPr>
+                    <a:xfrm>
+                      <a:off x="0" y="0"/>
+                      <a:ext cx="3514725" cy="1409700"/>
+                    </a:xfrm>
+                    <a:prstGeom prst="rect">
+                      <a:avLst/>
+                    </a:prstGeom>
+                  </pic:spPr>
+                </pic:pic>
+              </a:graphicData>
+            </a:graphic>
+          </wp:inline>
+        </w:drawing>
+      </w:r>
+    </w:p>
+    <w:p>
+      <w:pPr>
+        <w:rPr>
+          <w:noProof/>
+        </w:rPr>
+      </w:pPr>
+      <w:r>
+        <w:rPr>
+          <w:noProof/>
+        </w:rPr>
+        <w:t xml:space="preserve">In this instance we have called new on Article and given it a hash of the attributes. This will also work but it a bit silly. We are using params to find hashes and then creating a new hash of the same information. Instead the simplest thing to do is this. </w:t>
+      </w:r>
+    </w:p>
+    <w:p>
+      <w:r>
+        <w:rPr>
+          <w:noProof/>
+        </w:rPr>
+        <w:drawing>
+          <wp:inline distT="0" distB="0" distL="0" distR="0" wp14:anchorId="5AF5C275" wp14:editId="1404BDCA">
+            <wp:extent cx="4057650" cy="1285875"/>
+            <wp:effectExtent l="0" t="0" r="0" b="9525"/>
+            <wp:docPr id="24" name="Picture 24"/>
+            <wp:cNvGraphicFramePr>
+              <a:graphicFrameLocks xmlns:a="http://schemas.openxmlformats.org/drawingml/2006/main" noChangeAspect="1"/>
+            </wp:cNvGraphicFramePr>
+            <a:graphic xmlns:a="http://schemas.openxmlformats.org/drawingml/2006/main">
+              <a:graphicData uri="http://schemas.openxmlformats.org/drawingml/2006/picture">
+                <pic:pic xmlns:pic="http://schemas.openxmlformats.org/drawingml/2006/picture">
+                  <pic:nvPicPr>
+                    <pic:cNvPr id="1" name=""/>
+                    <pic:cNvPicPr/>
+                  </pic:nvPicPr>
+                  <pic:blipFill>
+                    <a:blip r:embed="rId29"/>
+                    <a:stretch>
+                      <a:fillRect/>
+                    </a:stretch>
+                  </pic:blipFill>
+                  <pic:spPr>
+                    <a:xfrm>
+                      <a:off x="0" y="0"/>
+                      <a:ext cx="4057650" cy="1285875"/>
+                    </a:xfrm>
+                    <a:prstGeom prst="rect">
+                      <a:avLst/>
+                    </a:prstGeom>
+                  </pic:spPr>
+                </pic:pic>
+              </a:graphicData>
+            </a:graphic>
+          </wp:inline>
+        </w:drawing>
+      </w:r>
+    </w:p>
+    <w:p>
+      <w:r>
+        <w:t xml:space="preserve">So now create will make a new article and give it the values of the keys in the nested articles hash. </w:t>
+      </w:r>
+      <w:proofErr w:type="gramStart"/>
+      <w:r>
+        <w:t>Our</w:t>
+      </w:r>
+      <w:proofErr w:type="gramEnd"/>
+      <w:r>
+        <w:t xml:space="preserve"> create method now looks like this.</w:t>
+      </w:r>
+    </w:p>
+    <w:p>
+      <w:r>
+        <w:rPr>
+          <w:noProof/>
+        </w:rPr>
+        <w:drawing>
+          <wp:inline distT="0" distB="0" distL="0" distR="0" wp14:anchorId="2E7023B3" wp14:editId="0B256202">
+            <wp:extent cx="4410075" cy="1152525"/>
+            <wp:effectExtent l="0" t="0" r="9525" b="9525"/>
+            <wp:docPr id="25" name="Picture 25"/>
+            <wp:cNvGraphicFramePr>
+              <a:graphicFrameLocks xmlns:a="http://schemas.openxmlformats.org/drawingml/2006/main" noChangeAspect="1"/>
+            </wp:cNvGraphicFramePr>
+            <a:graphic xmlns:a="http://schemas.openxmlformats.org/drawingml/2006/main">
+              <a:graphicData uri="http://schemas.openxmlformats.org/drawingml/2006/picture">
+                <pic:pic xmlns:pic="http://schemas.openxmlformats.org/drawingml/2006/picture">
+                  <pic:nvPicPr>
+                    <pic:cNvPr id="1" name=""/>
+                    <pic:cNvPicPr/>
+                  </pic:nvPicPr>
+                  <pic:blipFill>
+                    <a:blip r:embed="rId30"/>
+                    <a:stretch>
+                      <a:fillRect/>
+                    </a:stretch>
+                  </pic:blipFill>
+                  <pic:spPr>
+                    <a:xfrm>
+                      <a:off x="0" y="0"/>
+                      <a:ext cx="4410075" cy="1152525"/>
+                    </a:xfrm>
+                    <a:prstGeom prst="rect">
+                      <a:avLst/>
+                    </a:prstGeom>
+                  </pic:spPr>
+                </pic:pic>
+              </a:graphicData>
+            </a:graphic>
+          </wp:inline>
+        </w:drawing>
+      </w:r>
+    </w:p>
+    <w:p>
+      <w:r>
+        <w:t xml:space="preserve">Unfortunately rails </w:t>
+      </w:r>
+      <w:proofErr w:type="gramStart"/>
+      <w:r>
+        <w:t>‘ security</w:t>
+      </w:r>
+      <w:proofErr w:type="gramEnd"/>
+      <w:r>
+        <w:t xml:space="preserve"> stops this method from working. It is because it’s not a good idea to blindly save</w:t>
+      </w:r>
+      <w:r>
+        <w:t xml:space="preserve"> parameters which are sent to us via the </w:t>
+      </w:r>
+      <w:proofErr w:type="spellStart"/>
+      <w:r>
+        <w:t>params</w:t>
+      </w:r>
+      <w:proofErr w:type="spellEnd"/>
+      <w:r>
+        <w:t xml:space="preserve"> hash (</w:t>
+      </w:r>
+      <w:proofErr w:type="spellStart"/>
+      <w:r>
+        <w:t>im</w:t>
+      </w:r>
+      <w:proofErr w:type="spellEnd"/>
+      <w:r>
+        <w:t xml:space="preserve"> not sure why not.</w:t>
+      </w:r>
+    </w:p>
+    <w:p>
+      <w:proofErr w:type="gramStart"/>
+      <w:r>
+        <w:t>So</w:t>
+      </w:r>
+      <w:proofErr w:type="gramEnd"/>
+      <w:r>
+        <w:t xml:space="preserve"> we need to make rails feel more secure. </w:t>
+      </w:r>
+      <w:r>
+        <w:t xml:space="preserve">We do that </w:t>
+      </w:r>
+      <w:proofErr w:type="gramStart"/>
+      <w:r>
+        <w:t>by  creating</w:t>
+      </w:r>
+      <w:proofErr w:type="gramEnd"/>
+      <w:r>
+        <w:t xml:space="preserve"> strong parameters.</w:t>
+      </w:r>
+    </w:p>
+    <w:p>
+      <w:r>
+        <w:rPr>
+          <w:noProof/>
+        </w:rPr>
+        <w:lastRenderedPageBreak/>
+        <w:drawing>
+          <wp:inline distT="0" distB="0" distL="0" distR="0" wp14:anchorId="06017016" wp14:editId="263D6468">
+            <wp:extent cx="4762500" cy="952500"/>
+            <wp:effectExtent l="0" t="0" r="0" b="0"/>
+            <wp:docPr id="26" name="Picture 26"/>
+            <wp:cNvGraphicFramePr>
+              <a:graphicFrameLocks xmlns:a="http://schemas.openxmlformats.org/drawingml/2006/main" noChangeAspect="1"/>
+            </wp:cNvGraphicFramePr>
+            <a:graphic xmlns:a="http://schemas.openxmlformats.org/drawingml/2006/main">
+              <a:graphicData uri="http://schemas.openxmlformats.org/drawingml/2006/picture">
+                <pic:pic xmlns:pic="http://schemas.openxmlformats.org/drawingml/2006/picture">
+                  <pic:nvPicPr>
+                    <pic:cNvPr id="1" name=""/>
+                    <pic:cNvPicPr/>
+                  </pic:nvPicPr>
+                  <pic:blipFill>
+                    <a:blip r:embed="rId31"/>
+                    <a:stretch>
+                      <a:fillRect/>
+                    </a:stretch>
+                  </pic:blipFill>
+                  <pic:spPr>
+                    <a:xfrm>
+                      <a:off x="0" y="0"/>
+                      <a:ext cx="4762500" cy="952500"/>
+                    </a:xfrm>
+                    <a:prstGeom prst="rect">
+                      <a:avLst/>
+                    </a:prstGeom>
+                  </pic:spPr>
+                </pic:pic>
+              </a:graphicData>
+            </a:graphic>
+          </wp:inline>
+        </w:drawing>
+      </w:r>
+    </w:p>
+    <w:p>
+      <w:r>
+        <w:t xml:space="preserve">The code above has been defined in the </w:t>
+      </w:r>
+      <w:proofErr w:type="gramStart"/>
+      <w:r>
+        <w:t>helpers</w:t>
+      </w:r>
+      <w:proofErr w:type="gramEnd"/>
+      <w:r>
+        <w:t xml:space="preserve"> directory in the </w:t>
+      </w:r>
+      <w:proofErr w:type="spellStart"/>
+      <w:r>
+        <w:t>article_helpers.rb</w:t>
+      </w:r>
+      <w:proofErr w:type="spellEnd"/>
+      <w:r>
+        <w:t xml:space="preserve"> file. The method uses the require and permit methods to make sure that only these parameters can be saved into the model. To use this </w:t>
+      </w:r>
+      <w:proofErr w:type="gramStart"/>
+      <w:r>
+        <w:t>module</w:t>
+      </w:r>
+      <w:proofErr w:type="gramEnd"/>
+      <w:r>
+        <w:t xml:space="preserve"> we must type “include </w:t>
+      </w:r>
+      <w:proofErr w:type="spellStart"/>
+      <w:r>
+        <w:t>ArticlesHelper</w:t>
+      </w:r>
+      <w:proofErr w:type="spellEnd"/>
+      <w:r>
+        <w:t xml:space="preserve">” at the top of our controllers list. </w:t>
+      </w:r>
+    </w:p>
+    <w:p>
+      <w:r>
+        <w:t xml:space="preserve">Because we have this helper we can now make </w:t>
+      </w:r>
+      <w:proofErr w:type="gramStart"/>
+      <w:r>
+        <w:t>our</w:t>
+      </w:r>
+      <w:proofErr w:type="gramEnd"/>
+      <w:r>
+        <w:t xml:space="preserve"> create controller even shorter by getting rid of </w:t>
+      </w:r>
+      <w:proofErr w:type="spellStart"/>
+      <w:r>
+        <w:t>params</w:t>
+      </w:r>
+      <w:proofErr w:type="spellEnd"/>
+      <w:r>
+        <w:t xml:space="preserve"> and replacing it with a reference to the </w:t>
+      </w:r>
+      <w:proofErr w:type="spellStart"/>
+      <w:r>
+        <w:t>article_params</w:t>
+      </w:r>
+      <w:proofErr w:type="spellEnd"/>
+      <w:r>
+        <w:t xml:space="preserve"> method.</w:t>
+      </w:r>
+    </w:p>
+    <w:p>
+      <w:r>
+        <w:rPr>
+          <w:noProof/>
+        </w:rPr>
+        <w:drawing>
+          <wp:inline distT="0" distB="0" distL="0" distR="0" wp14:anchorId="5F829519" wp14:editId="0235A72F">
+            <wp:extent cx="4352925" cy="1247775"/>
+            <wp:effectExtent l="0" t="0" r="9525" b="9525"/>
+            <wp:docPr id="27" name="Picture 27"/>
+            <wp:cNvGraphicFramePr>
+              <a:graphicFrameLocks xmlns:a="http://schemas.openxmlformats.org/drawingml/2006/main" noChangeAspect="1"/>
+            </wp:cNvGraphicFramePr>
+            <a:graphic xmlns:a="http://schemas.openxmlformats.org/drawingml/2006/main">
+              <a:graphicData uri="http://schemas.openxmlformats.org/drawingml/2006/picture">
+                <pic:pic xmlns:pic="http://schemas.openxmlformats.org/drawingml/2006/picture">
+                  <pic:nvPicPr>
+                    <pic:cNvPr id="1" name=""/>
+                    <pic:cNvPicPr/>
+                  </pic:nvPicPr>
+                  <pic:blipFill>
+                    <a:blip r:embed="rId32"/>
+                    <a:stretch>
+                      <a:fillRect/>
+                    </a:stretch>
+                  </pic:blipFill>
+                  <pic:spPr>
+                    <a:xfrm>
+                      <a:off x="0" y="0"/>
+                      <a:ext cx="4352925" cy="1247775"/>
+                    </a:xfrm>
+                    <a:prstGeom prst="rect">
+                      <a:avLst/>
+                    </a:prstGeom>
+                  </pic:spPr>
+                </pic:pic>
+              </a:graphicData>
+            </a:graphic>
+          </wp:inline>
+        </w:drawing>
+      </w:r>
+    </w:p>
+    <w:p/>
+    <w:p>
+      <w:r>
+        <w:t xml:space="preserve">(this is all getting kind of confusing but I think I understand it. </w:t>
+      </w:r>
+      <w:proofErr w:type="spellStart"/>
+      <w:r>
+        <w:t>It s</w:t>
+      </w:r>
+      <w:proofErr w:type="spellEnd"/>
+      <w:r>
+        <w:t xml:space="preserve"> just </w:t>
+      </w:r>
+      <w:proofErr w:type="spellStart"/>
+      <w:r>
+        <w:t>al</w:t>
+      </w:r>
+      <w:proofErr w:type="spellEnd"/>
+      <w:r>
+        <w:t xml:space="preserve"> lot to keep in </w:t>
+      </w:r>
+      <w:proofErr w:type="spellStart"/>
+      <w:proofErr w:type="gramStart"/>
+      <w:r>
+        <w:t>ones</w:t>
+      </w:r>
+      <w:proofErr w:type="spellEnd"/>
+      <w:proofErr w:type="gramEnd"/>
+      <w:r>
+        <w:t xml:space="preserve"> head at once. </w:t>
+      </w:r>
+    </w:p>
+    <w:p>
+      <w:pPr>
+        <w:rPr>
+          <w:b/>
+        </w:rPr>
+      </w:pPr>
+      <w:r>
+        <w:rPr>
+          <w:b/>
+        </w:rPr>
+        <w:t>DELETING ARTICLES</w:t>
+      </w:r>
+    </w:p>
+    <w:p>
+      <w:proofErr w:type="gramStart"/>
+      <w:r>
+        <w:t>First</w:t>
+      </w:r>
+      <w:proofErr w:type="gramEnd"/>
+      <w:r>
+        <w:t xml:space="preserve"> we make our delete button. We could have it on the index page but I want it on the show page. To make it we can use &lt;%= </w:t>
+      </w:r>
+      <w:proofErr w:type="spellStart"/>
+      <w:r>
+        <w:t>link_to</w:t>
+      </w:r>
+      <w:proofErr w:type="spellEnd"/>
+      <w:r>
+        <w:t xml:space="preserve"> “Delete Article”, </w:t>
+      </w:r>
+      <w:proofErr w:type="spellStart"/>
+      <w:r>
+        <w:t>article_path</w:t>
+      </w:r>
+      <w:proofErr w:type="spellEnd"/>
+      <w:r>
+        <w:t xml:space="preserve">(@article) %&gt;. This creates us a button which will show the text “Delete Article”. If we look at the article routes table we will be using the </w:t>
+      </w:r>
+      <w:proofErr w:type="spellStart"/>
+      <w:r>
+        <w:t>Destory</w:t>
+      </w:r>
+      <w:proofErr w:type="spellEnd"/>
+      <w:r>
+        <w:t xml:space="preserve"> controller which uses the </w:t>
+      </w:r>
+      <w:proofErr w:type="spellStart"/>
+      <w:r>
+        <w:t>article_path</w:t>
+      </w:r>
+      <w:proofErr w:type="spellEnd"/>
+      <w:r>
+        <w:t xml:space="preserve"> with an id. </w:t>
+      </w:r>
+    </w:p>
+    <w:p>
+      <w:r>
+        <w:t>When we click the button in the brow</w:t>
+      </w:r>
+      <w:r>
+        <w:t>s</w:t>
+      </w:r>
+      <w:r>
+        <w:t>er our server comes up with the following error</w:t>
+      </w:r>
+    </w:p>
+    <w:p>
+      <w:r>
+        <w:rPr>
+          <w:noProof/>
+        </w:rPr>
+        <w:drawing>
+          <wp:inline distT="0" distB="0" distL="0" distR="0" wp14:anchorId="1E990F40" wp14:editId="699E4E5A">
+            <wp:extent cx="5731510" cy="182880"/>
+            <wp:effectExtent l="0" t="0" r="2540" b="7620"/>
+            <wp:docPr id="28" name="Picture 28"/>
+            <wp:cNvGraphicFramePr>
+              <a:graphicFrameLocks xmlns:a="http://schemas.openxmlformats.org/drawingml/2006/main" noChangeAspect="1"/>
+            </wp:cNvGraphicFramePr>
+            <a:graphic xmlns:a="http://schemas.openxmlformats.org/drawingml/2006/main">
+              <a:graphicData uri="http://schemas.openxmlformats.org/drawingml/2006/picture">
+                <pic:pic xmlns:pic="http://schemas.openxmlformats.org/drawingml/2006/picture">
+                  <pic:nvPicPr>
+                    <pic:cNvPr id="1" name=""/>
+                    <pic:cNvPicPr/>
+                  </pic:nvPicPr>
+                  <pic:blipFill>
+                    <a:blip r:embed="rId33"/>
+                    <a:stretch>
+                      <a:fillRect/>
+                    </a:stretch>
+                  </pic:blipFill>
+                  <pic:spPr>
+                    <a:xfrm>
+                      <a:off x="0" y="0"/>
+                      <a:ext cx="5731510" cy="182880"/>
+                    </a:xfrm>
+                    <a:prstGeom prst="rect">
+                      <a:avLst/>
+                    </a:prstGeom>
+                  </pic:spPr>
+                </pic:pic>
+              </a:graphicData>
+            </a:graphic>
+          </wp:inline>
+        </w:drawing>
+      </w:r>
+    </w:p>
+    <w:p>
+      <w:r>
+        <w:t xml:space="preserve">This part of the error is surprising. Articles/1 is perfect for the path but the verb is wrong. It says get instead of </w:t>
+      </w:r>
+      <w:proofErr w:type="gramStart"/>
+      <w:r>
+        <w:t>delete</w:t>
+      </w:r>
+      <w:proofErr w:type="gramEnd"/>
+      <w:r>
+        <w:t xml:space="preserve">. This is because in HTML we can only use the verbs GET and POST. </w:t>
+      </w:r>
+      <w:proofErr w:type="gramStart"/>
+      <w:r>
+        <w:t>In order for</w:t>
+      </w:r>
+      <w:proofErr w:type="gramEnd"/>
+      <w:r>
+        <w:t xml:space="preserve"> rails to work around this we use some </w:t>
+      </w:r>
+      <w:proofErr w:type="spellStart"/>
+      <w:r>
+        <w:t>java</w:t>
+      </w:r>
+      <w:r>
+        <w:t>script</w:t>
+      </w:r>
+      <w:proofErr w:type="spellEnd"/>
+      <w:r>
+        <w:t xml:space="preserve"> magic to make </w:t>
+      </w:r>
+      <w:r>
+        <w:t>a fake delete verb. Rails can now pretend that clicking this button creates the delete verb.</w:t>
+      </w:r>
+    </w:p>
+    <w:p>
+      <w:r>
+        <w:rPr>
+          <w:noProof/>
+        </w:rPr>
+        <w:drawing>
+          <wp:inline distT="0" distB="0" distL="0" distR="0" wp14:anchorId="149DB53E" wp14:editId="2C38378F">
+            <wp:extent cx="5731510" cy="251460"/>
+            <wp:effectExtent l="0" t="0" r="2540" b="0"/>
+            <wp:docPr id="29" name="Picture 29"/>
+            <wp:cNvGraphicFramePr>
+              <a:graphicFrameLocks xmlns:a="http://schemas.openxmlformats.org/drawingml/2006/main" noChangeAspect="1"/>
+            </wp:cNvGraphicFramePr>
+            <a:graphic xmlns:a="http://schemas.openxmlformats.org/drawingml/2006/main">
+              <a:graphicData uri="http://schemas.openxmlformats.org/drawingml/2006/picture">
+                <pic:pic xmlns:pic="http://schemas.openxmlformats.org/drawingml/2006/picture">
+                  <pic:nvPicPr>
+                    <pic:cNvPr id="1" name=""/>
+                    <pic:cNvPicPr/>
+                  </pic:nvPicPr>
+                  <pic:blipFill>
+                    <a:blip r:embed="rId34"/>
+                    <a:stretch>
+                      <a:fillRect/>
+                    </a:stretch>
+                  </pic:blipFill>
+                  <pic:spPr>
+                    <a:xfrm>
+                      <a:off x="0" y="0"/>
+                      <a:ext cx="5731510" cy="251460"/>
+                    </a:xfrm>
+                    <a:prstGeom prst="rect">
+                      <a:avLst/>
+                    </a:prstGeom>
+                  </pic:spPr>
+                </pic:pic>
+              </a:graphicData>
+            </a:graphic>
+          </wp:inline>
+        </w:drawing>
+      </w:r>
+    </w:p>
+    <w:p>
+      <w:r>
+        <w:t>Now when we click the button we get our usual error saying that the destroy action is not in the articles controller.</w:t>
+      </w:r>
+    </w:p>
+    <w:p>
+      <w:r>
+        <w:t>We add the below action to the articles controller. This action will find the article we are viewing by id and then destroy it. When it is destroyed we will be redirected o the articles index</w:t>
+      </w:r>
+      <w:r>
+        <w:t xml:space="preserve">. </w:t>
+      </w:r>
+      <w:r>
+        <w:rPr>
+          <mc:AlternateContent>
+            <mc:Choice Requires="w16se"/>
+            <mc:Fallback>
+              <w:rFonts w:ascii="Segoe UI Emoji" w:eastAsia="Segoe UI Emoji" w:hAnsi="Segoe UI Emoji" w:cs="Segoe UI Emoji"/>
+            </mc:Fallback>
+          </mc:AlternateContent>
+        </w:rPr>
+        <mc:AlternateContent>
+          <mc:Choice Requires="w16se">
+            <w16se:symEx w16se:font="Segoe UI Emoji" w16se:char="1F60A"/>
+          </mc:Choice>
+          <mc:Fallback>
+            <w:t>😊</w:t>
+          </mc:Fallback>
+        </mc:AlternateContent>
+      </w:r>
+      <w:r>
+        <w:t xml:space="preserve"> </w:t>
+      </w:r>
+    </w:p>
+    <w:p>
+      <w:r>
+        <w:rPr>
+          <w:noProof/>
+        </w:rPr>
+        <w:lastRenderedPageBreak/>
+        <w:drawing>
+          <wp:inline distT="0" distB="0" distL="0" distR="0" wp14:anchorId="5BA529B6" wp14:editId="6895F992">
+            <wp:extent cx="3752850" cy="1143000"/>
+            <wp:effectExtent l="0" t="0" r="0" b="0"/>
+            <wp:docPr id="30" name="Picture 30"/>
+            <wp:cNvGraphicFramePr>
+              <a:graphicFrameLocks xmlns:a="http://schemas.openxmlformats.org/drawingml/2006/main" noChangeAspect="1"/>
+            </wp:cNvGraphicFramePr>
+            <a:graphic xmlns:a="http://schemas.openxmlformats.org/drawingml/2006/main">
+              <a:graphicData uri="http://schemas.openxmlformats.org/drawingml/2006/picture">
+                <pic:pic xmlns:pic="http://schemas.openxmlformats.org/drawingml/2006/picture">
+                  <pic:nvPicPr>
+                    <pic:cNvPr id="1" name=""/>
+                    <pic:cNvPicPr/>
+                  </pic:nvPicPr>
+                  <pic:blipFill>
+                    <a:blip r:embed="rId35"/>
+                    <a:stretch>
+                      <a:fillRect/>
+                    </a:stretch>
+                  </pic:blipFill>
+                  <pic:spPr>
+                    <a:xfrm>
+                      <a:off x="0" y="0"/>
+                      <a:ext cx="3752850" cy="1143000"/>
+                    </a:xfrm>
+                    <a:prstGeom prst="rect">
+                      <a:avLst/>
+                    </a:prstGeom>
+                  </pic:spPr>
+                </pic:pic>
+              </a:graphicData>
+            </a:graphic>
+          </wp:inline>
+        </w:drawing>
+      </w:r>
+    </w:p>
+    <w:p>
+      <w:r>
+        <w:t>Because deleting is dangerous it is wise to add a confirmation request when our button is clicked. We add “data: {confirm: “Are you sure you want to delete this article?”}</w:t>
+      </w:r>
+      <w:r>
+        <w:t xml:space="preserve"> to our delete button</w:t>
+      </w:r>
+      <w:r>
+        <w:t xml:space="preserve">. This will give us a </w:t>
+      </w:r>
+      <w:proofErr w:type="spellStart"/>
+      <w:r>
+        <w:t>js</w:t>
+      </w:r>
+      <w:proofErr w:type="spellEnd"/>
+      <w:r>
+        <w:t xml:space="preserve"> pop up. Clicking yes will delete and clicking cancel will stop the request.</w:t>
+      </w:r>
+    </w:p>
+    <w:p>
+      <w:pPr>
+        <w:rPr>
+          <w:b/>
+        </w:rPr>
+      </w:pPr>
+      <w:r>
+        <w:rPr>
+          <w:b/>
+        </w:rPr>
+        <w:t>EDITING</w:t>
+      </w:r>
+    </w:p>
+    <w:p>
+      <w:r>
+        <w:t xml:space="preserve">Just as create and new are a pair, edit is paired with update. I want </w:t>
+      </w:r>
+      <w:proofErr w:type="gramStart"/>
+      <w:r>
+        <w:t>create</w:t>
+      </w:r>
+      <w:proofErr w:type="gramEnd"/>
+      <w:r>
+        <w:t xml:space="preserve"> </w:t>
+      </w:r>
+      <w:proofErr w:type="spellStart"/>
+      <w:r>
+        <w:t>an</w:t>
+      </w:r>
+      <w:proofErr w:type="spellEnd"/>
+      <w:r>
+        <w:t xml:space="preserve"> edit button on my show view. This looks like this &lt;%= </w:t>
+      </w:r>
+      <w:proofErr w:type="spellStart"/>
+      <w:r>
+        <w:t>link_to</w:t>
+      </w:r>
+      <w:proofErr w:type="spellEnd"/>
+      <w:r>
+        <w:t xml:space="preserve"> “Edit Article”, </w:t>
+      </w:r>
+      <w:proofErr w:type="spellStart"/>
+      <w:r>
+        <w:t>edit_article_path</w:t>
+      </w:r>
+      <w:proofErr w:type="spellEnd"/>
+      <w:r>
+        <w:t xml:space="preserve">(@article) %&gt;. The button will say edit article and the path will allow this </w:t>
+      </w:r>
+      <w:proofErr w:type="spellStart"/>
+      <w:r>
+        <w:t>artle</w:t>
+      </w:r>
+      <w:proofErr w:type="spellEnd"/>
+      <w:r>
+        <w:t xml:space="preserve"> to be edited. Now we need to define the controller.</w:t>
+      </w:r>
+    </w:p>
+    <w:p>
+      <w:r>
+        <w:t>All the edit action does is find the article and display the form</w:t>
+      </w:r>
+    </w:p>
+    <w:p>
+      <w:r>
+        <w:rPr>
+          <w:noProof/>
+        </w:rPr>
+        <w:drawing>
+          <wp:inline distT="0" distB="0" distL="0" distR="0" wp14:anchorId="074797BC" wp14:editId="263A7797">
+            <wp:extent cx="4352925" cy="809625"/>
+            <wp:effectExtent l="0" t="0" r="9525" b="9525"/>
+            <wp:docPr id="31" name="Picture 31"/>
+            <wp:cNvGraphicFramePr>
+              <a:graphicFrameLocks xmlns:a="http://schemas.openxmlformats.org/drawingml/2006/main" noChangeAspect="1"/>
+            </wp:cNvGraphicFramePr>
+            <a:graphic xmlns:a="http://schemas.openxmlformats.org/drawingml/2006/main">
+              <a:graphicData uri="http://schemas.openxmlformats.org/drawingml/2006/picture">
+                <pic:pic xmlns:pic="http://schemas.openxmlformats.org/drawingml/2006/picture">
+                  <pic:nvPicPr>
+                    <pic:cNvPr id="1" name=""/>
+                    <pic:cNvPicPr/>
+                  </pic:nvPicPr>
+                  <pic:blipFill>
+                    <a:blip r:embed="rId36"/>
+                    <a:stretch>
+                      <a:fillRect/>
+                    </a:stretch>
+                  </pic:blipFill>
+                  <pic:spPr>
+                    <a:xfrm>
+                      <a:off x="0" y="0"/>
+                      <a:ext cx="4352925" cy="809625"/>
+                    </a:xfrm>
+                    <a:prstGeom prst="rect">
+                      <a:avLst/>
+                    </a:prstGeom>
+                  </pic:spPr>
+                </pic:pic>
+              </a:graphicData>
+            </a:graphic>
+          </wp:inline>
+        </w:drawing>
+      </w:r>
+    </w:p>
+    <w:p>
+      <w:r>
+        <w:t xml:space="preserve">*note the space after </w:t>
+      </w:r>
+      <w:proofErr w:type="spellStart"/>
+      <w:r>
+        <w:t>params</w:t>
+      </w:r>
+      <w:proofErr w:type="spellEnd"/>
+      <w:r>
+        <w:t xml:space="preserve"> broke my app so it was removed. </w:t>
+      </w:r>
+      <w:r>
+        <w:t>We now need to create a view for the edit action</w:t>
+      </w:r>
+      <w:r>
+        <w:t>.</w:t>
+      </w:r>
+    </w:p>
+    <w:p>
+      <w:r>
+        <w:t>The form that we are going to use is identical to the form we used to create article. If we remember the dry principles it goes against Ruby principles to have two pages showing the same thing. What we can do instead is create a partial file to hold the form and link to it from both the new and the edit views. Partials are used when we create reusable code which we want to render on several different views. Files names for partials always start with an underscore. We save our form partial in app/views/art</w:t>
+      </w:r>
+      <w:r>
+        <w:t>icle/_</w:t>
+      </w:r>
+      <w:proofErr w:type="spellStart"/>
+      <w:r>
+        <w:t>form.html.erb</w:t>
+      </w:r>
+      <w:proofErr w:type="spellEnd"/>
+      <w:r>
+        <w:t xml:space="preserve"> (with all</w:t>
+      </w:r>
+      <w:r>
+        <w:t xml:space="preserve"> our view files)</w:t>
+      </w:r>
+    </w:p>
+    <w:p>
+      <w:r>
+        <w:t>To the _</w:t>
+      </w:r>
+      <w:proofErr w:type="spellStart"/>
+      <w:r>
+        <w:t>form.html.erb</w:t>
+      </w:r>
+      <w:proofErr w:type="spellEnd"/>
+      <w:r>
+        <w:t xml:space="preserve"> we add all the code that creates the form and save the file. Now we can delete the form from the </w:t>
+      </w:r>
+      <w:proofErr w:type="spellStart"/>
+      <w:r>
+        <w:t>new.html.erb</w:t>
+      </w:r>
+      <w:proofErr w:type="spellEnd"/>
+      <w:r>
+        <w:t xml:space="preserve"> view and replace it with &lt;%= render partial: ‘form’ %&gt;. We do the same thing to our edit view and we have our form displayed and two tiny view files. I believe that the submit button on my form automatically know to call itself update article due to rails magic. In the create view it calls the button create article! Very </w:t>
+      </w:r>
+      <w:proofErr w:type="spellStart"/>
+      <w:r>
+        <w:t>very</w:t>
+      </w:r>
+      <w:proofErr w:type="spellEnd"/>
+      <w:r>
+        <w:t xml:space="preserve"> clever!</w:t>
+      </w:r>
+    </w:p>
+    <w:p>
+      <w:r>
+        <w:t>Now it is time to use the UPDATE route</w:t>
+      </w:r>
+    </w:p>
+    <w:p>
+      <w:r>
+        <w:rPr>
+          <w:noProof/>
+        </w:rPr>
+        <w:drawing>
+          <wp:inline distT="0" distB="0" distL="0" distR="0" wp14:anchorId="5B2279A7" wp14:editId="0322FFF6">
+            <wp:extent cx="4514850" cy="1133475"/>
+            <wp:effectExtent l="0" t="0" r="0" b="9525"/>
+            <wp:docPr id="32" name="Picture 32"/>
+            <wp:cNvGraphicFramePr>
+              <a:graphicFrameLocks xmlns:a="http://schemas.openxmlformats.org/drawingml/2006/main" noChangeAspect="1"/>
+            </wp:cNvGraphicFramePr>
+            <a:graphic xmlns:a="http://schemas.openxmlformats.org/drawingml/2006/main">
+              <a:graphicData uri="http://schemas.openxmlformats.org/drawingml/2006/picture">
+                <pic:pic xmlns:pic="http://schemas.openxmlformats.org/drawingml/2006/picture">
+                  <pic:nvPicPr>
+                    <pic:cNvPr id="1" name=""/>
+                    <pic:cNvPicPr/>
+                  </pic:nvPicPr>
+                  <pic:blipFill>
+                    <a:blip r:embed="rId37"/>
+                    <a:stretch>
+                      <a:fillRect/>
+                    </a:stretch>
+                  </pic:blipFill>
+                  <pic:spPr>
+                    <a:xfrm>
+                      <a:off x="0" y="0"/>
+                      <a:ext cx="4514850" cy="1133475"/>
+                    </a:xfrm>
+                    <a:prstGeom prst="rect">
+                      <a:avLst/>
+                    </a:prstGeom>
+                  </pic:spPr>
+                </pic:pic>
+              </a:graphicData>
+            </a:graphic>
+          </wp:inline>
+        </w:drawing>
+      </w:r>
+    </w:p>
+    <w:p>
+      <w:r>
+        <w:lastRenderedPageBreak/>
+        <w:t xml:space="preserve">I have defined update in my controllers. The first line finds the article by id from the database. The second line uses </w:t>
+      </w:r>
+      <w:proofErr w:type="gramStart"/>
+      <w:r>
+        <w:t>the .update</w:t>
+      </w:r>
+      <w:proofErr w:type="gramEnd"/>
+      <w:r>
+        <w:t xml:space="preserve"> method to amend the article. It access the article by using the (</w:t>
+      </w:r>
+      <w:proofErr w:type="spellStart"/>
+      <w:r>
+        <w:t>article_params</w:t>
+      </w:r>
+      <w:proofErr w:type="spellEnd"/>
+      <w:r>
+        <w:t xml:space="preserve">) </w:t>
+      </w:r>
+      <w:proofErr w:type="gramStart"/>
+      <w:r>
+        <w:t>method  which</w:t>
+      </w:r>
+      <w:proofErr w:type="gramEnd"/>
+      <w:r>
+        <w:t xml:space="preserve"> we coded earlier in the articles helper file. We are now able to update our articles.</w:t>
+      </w:r>
+    </w:p>
+    <w:p>
+      <w:r>
+        <w:t xml:space="preserve">The final line is a redirect to the edited article. The update controller is very similar to the create controller </w:t>
+      </w:r>
+      <w:proofErr w:type="gramStart"/>
+      <w:r>
+        <w:t>except .update</w:t>
+      </w:r>
+      <w:proofErr w:type="gramEnd"/>
+      <w:r>
+        <w:t xml:space="preserve"> saves the changes automatically so we don’t have to type @</w:t>
+      </w:r>
+      <w:proofErr w:type="spellStart"/>
+      <w:r>
+        <w:t>article.save</w:t>
+      </w:r>
+      <w:proofErr w:type="spellEnd"/>
+      <w:r>
+        <w:t xml:space="preserve"> in the update controller </w:t>
+      </w:r>
+    </w:p>
+    <w:p>
+      <w:r>
+        <w:t>ADDING A FLASH!</w:t>
+      </w:r>
+    </w:p>
+    <w:p>
+      <w:r>
+        <w:t>Flash notices are a form of feedback for the user. It confirms that the action they commanded was carried out for them. It’s a good idea to add a flash to the controller for update in the manner below.</w:t>
+      </w:r>
+    </w:p>
+    <w:p>
+      <w:proofErr w:type="spellStart"/>
+      <w:proofErr w:type="gramStart"/>
+      <w:r>
+        <w:t>flash.notice</w:t>
+      </w:r>
+      <w:proofErr w:type="spellEnd"/>
+      <w:proofErr w:type="gramEnd"/>
+      <w:r>
+        <w:t xml:space="preserve"> = “Article ‘#{@</w:t>
+      </w:r>
+      <w:proofErr w:type="spellStart"/>
+      <w:r>
+        <w:t>article.title</w:t>
+      </w:r>
+      <w:proofErr w:type="spellEnd"/>
+      <w:r>
+        <w:t>}’ was updated”</w:t>
+      </w:r>
+    </w:p>
+    <w:p>
+      <w:r>
+        <w:t>But we don’t see it yet when we update an article. We need to add it to a view. The upd</w:t>
+      </w:r>
+      <w:r>
+        <w:t xml:space="preserve">ate controller redirects to the show view so it would make sense to add it to this </w:t>
+      </w:r>
+      <w:proofErr w:type="spellStart"/>
+      <w:r>
+        <w:t>page.BUT</w:t>
+      </w:r>
+      <w:proofErr w:type="spellEnd"/>
+      <w:r>
+        <w:t xml:space="preserve"> WE WONT! Because we want to use the flash on many pages we should add it to the “layout”. The Layout is found in our views directory under the name </w:t>
+      </w:r>
+      <w:proofErr w:type="spellStart"/>
+      <w:r>
+        <w:t>application.html.erb</w:t>
+      </w:r>
+      <w:proofErr w:type="spellEnd"/>
+      <w:r>
+        <w:t>. This file holds the application layout. It is used to wrap multiple view templates in our application although we can make layouts for each individual controller. It is basically the standard stuff we have on every view- I imagine we could put our header and footer in here and then they would appear in every view. If we look at the layout we see &lt;%= yield %&gt; this is the syntax which displays our views. We should put the flash just above the yield.</w:t>
+      </w:r>
+    </w:p>
+    <w:p>
+      <w:r>
+        <w:t xml:space="preserve">In HTML it looks like this &lt;p class “flash”&gt;&lt;%= </w:t>
+      </w:r>
+      <w:proofErr w:type="spellStart"/>
+      <w:proofErr w:type="gramStart"/>
+      <w:r>
+        <w:t>flash.notice</w:t>
+      </w:r>
+      <w:proofErr w:type="spellEnd"/>
+      <w:proofErr w:type="gramEnd"/>
+      <w:r>
+        <w:t xml:space="preserve"> %&gt;&lt;/p&gt;</w:t>
+      </w:r>
+    </w:p>
+    <w:p>
+      <w:r>
+        <w:t>So now when I update an article a paragraph pops up at the top of the page (above the view) that says the article was updated.</w:t>
+      </w:r>
+    </w:p>
+    <w:p>
+      <w:r>
+        <w:t>THE SITE ROOT</w:t>
+      </w:r>
+    </w:p>
+    <w:p>
+      <w:r>
+        <w:t xml:space="preserve">The site root is the first page of the site. Our homepage is </w:t>
+      </w:r>
+      <w:hyperlink r:id="rId38" w:history="1">
+        <w:r>
+          <w:rPr>
+            <w:rStyle w:val="Hyperlink"/>
+          </w:rPr>
+          <w:t>http://localhost:3000/</w:t>
+        </w:r>
+      </w:hyperlink>
+      <w:r>
+        <w:t xml:space="preserve"> and currently this is still showing the rails homepage by default. We can change this if we go to our routes and add another at the top. We type root to: ‘</w:t>
+      </w:r>
+      <w:proofErr w:type="spellStart"/>
+      <w:r>
+        <w:t>article#index</w:t>
+      </w:r>
+      <w:proofErr w:type="spellEnd"/>
+      <w:r>
+        <w:t>’ and as if by magic rails knows to follow the index route to the index view</w:t>
+      </w:r>
       <w:bookmarkStart w:id="0" w:name="_GoBack"/>
       <w:bookmarkEnd w:id="0"/>
     </w:p>

</xml_diff>